<commit_message>
Updated report, updates to plotting
</commit_message>
<xml_diff>
--- a/ASEN5227/Project/Clouse_ASEN5227_Project_Report.docx
+++ b/ASEN5227/Project/Clouse_ASEN5227_Project_Report.docx
@@ -1625,9 +1625,185 @@
           <w:noProof/>
         </w:rPr>
         <mc:AlternateContent>
+          <mc:Choice Requires="wps">
+            <w:drawing>
+              <wp:anchor distT="0" distB="0" distL="114300" distR="114300" simplePos="0" relativeHeight="251640320" behindDoc="0" locked="0" layoutInCell="1" allowOverlap="1" wp14:anchorId="370315F6" wp14:editId="0C6E6014">
+                <wp:simplePos x="0" y="0"/>
+                <wp:positionH relativeFrom="column">
+                  <wp:posOffset>0</wp:posOffset>
+                </wp:positionH>
+                <wp:positionV relativeFrom="paragraph">
+                  <wp:posOffset>5238750</wp:posOffset>
+                </wp:positionV>
+                <wp:extent cx="5945505" cy="635"/>
+                <wp:effectExtent l="0" t="0" r="0" b="18415"/>
+                <wp:wrapTopAndBottom/>
+                <wp:docPr id="12" name="Text Box 12"/>
+                <wp:cNvGraphicFramePr/>
+                <a:graphic xmlns:a="http://schemas.openxmlformats.org/drawingml/2006/main">
+                  <a:graphicData uri="http://schemas.microsoft.com/office/word/2010/wordprocessingShape">
+                    <wps:wsp>
+                      <wps:cNvSpPr txBox="1"/>
+                      <wps:spPr>
+                        <a:xfrm>
+                          <a:off x="0" y="0"/>
+                          <a:ext cx="5945505" cy="635"/>
+                        </a:xfrm>
+                        <a:prstGeom prst="rect">
+                          <a:avLst/>
+                        </a:prstGeom>
+                        <a:solidFill>
+                          <a:prstClr val="white"/>
+                        </a:solidFill>
+                        <a:ln>
+                          <a:noFill/>
+                        </a:ln>
+                      </wps:spPr>
+                      <wps:txbx>
+                        <w:txbxContent>
+                          <w:p>
+                            <w:pPr>
+                              <w:pStyle w:val="Caption"/>
+                              <w:jc w:val="center"/>
+                              <w:rPr>
+                                <w:noProof/>
+                                <w:sz w:val="20"/>
+                                <w:szCs w:val="20"/>
+                              </w:rPr>
+                            </w:pPr>
+                            <w:r>
+                              <w:t xml:space="preserve">Figure </w:t>
+                            </w:r>
+                            <w:fldSimple w:instr=" SEQ Figure \* ARABIC ">
+                              <w:r>
+                                <w:rPr>
+                                  <w:noProof/>
+                                </w:rPr>
+                                <w:t>1</w:t>
+                              </w:r>
+                            </w:fldSimple>
+                            <w:r>
+                              <w:t>:</w:t>
+                            </w:r>
+                            <w:r>
+                              <w:t xml:space="preserve">Mothership position </w:t>
+                            </w:r>
+                            <w:proofErr w:type="spellStart"/>
+                            <w:r>
+                              <w:t>wrt</w:t>
+                            </w:r>
+                            <w:proofErr w:type="spellEnd"/>
+                            <w:r>
+                              <w:t xml:space="preserve"> </w:t>
+                            </w:r>
+                            <w:proofErr w:type="spellStart"/>
+                            <w:r>
+                              <w:t>groundstation</w:t>
+                            </w:r>
+                            <w:proofErr w:type="spellEnd"/>
+                            <w:r>
+                              <w:t xml:space="preserve">, with </w:t>
+                            </w:r>
+                            <w:proofErr w:type="spellStart"/>
+                            <w:r>
+                              <w:t>Frenet</w:t>
+                            </w:r>
+                            <w:proofErr w:type="spellEnd"/>
+                            <w:r>
+                              <w:t xml:space="preserve"> frame vectors</w:t>
+                            </w:r>
+                          </w:p>
+                        </w:txbxContent>
+                      </wps:txbx>
+                      <wps:bodyPr rot="0" spcFirstLastPara="0" vertOverflow="overflow" horzOverflow="overflow" vert="horz" wrap="square" lIns="0" tIns="0" rIns="0" bIns="0" numCol="1" spcCol="0" rtlCol="0" fromWordArt="0" anchor="t" anchorCtr="0" forceAA="0" compatLnSpc="1">
+                        <a:prstTxWarp prst="textNoShape">
+                          <a:avLst/>
+                        </a:prstTxWarp>
+                        <a:spAutoFit/>
+                      </wps:bodyPr>
+                    </wps:wsp>
+                  </a:graphicData>
+                </a:graphic>
+              </wp:anchor>
+            </w:drawing>
+          </mc:Choice>
+          <mc:Fallback>
+            <w:pict>
+              <v:shapetype w14:anchorId="370315F6" id="_x0000_t202" coordsize="21600,21600" o:spt="202" path="m,l,21600r21600,l21600,xe">
+                <v:stroke joinstyle="miter"/>
+                <v:path gradientshapeok="t" o:connecttype="rect"/>
+              </v:shapetype>
+              <v:shape id="Text Box 12" o:spid="_x0000_s1026" type="#_x0000_t202" style="position:absolute;left:0;text-align:left;margin-left:0;margin-top:412.5pt;width:468.15pt;height:.05pt;z-index:251640320;visibility:visible;mso-wrap-style:square;mso-wrap-distance-left:9pt;mso-wrap-distance-top:0;mso-wrap-distance-right:9pt;mso-wrap-distance-bottom:0;mso-position-horizontal:absolute;mso-position-horizontal-relative:text;mso-position-vertical:absolute;mso-position-vertical-relative:text;v-text-anchor:top" o:gfxdata="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" stroked="f">
+                <v:textbox style="mso-fit-shape-to-text:t" inset="0,0,0,0">
+                  <w:txbxContent>
+                    <w:p>
+                      <w:pPr>
+                        <w:pStyle w:val="Caption"/>
+                        <w:jc w:val="center"/>
+                        <w:rPr>
+                          <w:noProof/>
+                          <w:sz w:val="20"/>
+                          <w:szCs w:val="20"/>
+                        </w:rPr>
+                      </w:pPr>
+                      <w:r>
+                        <w:t xml:space="preserve">Figure </w:t>
+                      </w:r>
+                      <w:fldSimple w:instr=" SEQ Figure \* ARABIC ">
+                        <w:r>
+                          <w:rPr>
+                            <w:noProof/>
+                          </w:rPr>
+                          <w:t>1</w:t>
+                        </w:r>
+                      </w:fldSimple>
+                      <w:r>
+                        <w:t>:</w:t>
+                      </w:r>
+                      <w:r>
+                        <w:t xml:space="preserve">Mothership position </w:t>
+                      </w:r>
+                      <w:proofErr w:type="spellStart"/>
+                      <w:r>
+                        <w:t>wrt</w:t>
+                      </w:r>
+                      <w:proofErr w:type="spellEnd"/>
+                      <w:r>
+                        <w:t xml:space="preserve"> </w:t>
+                      </w:r>
+                      <w:proofErr w:type="spellStart"/>
+                      <w:r>
+                        <w:t>groundstation</w:t>
+                      </w:r>
+                      <w:proofErr w:type="spellEnd"/>
+                      <w:r>
+                        <w:t xml:space="preserve">, with </w:t>
+                      </w:r>
+                      <w:proofErr w:type="spellStart"/>
+                      <w:r>
+                        <w:t>Frenet</w:t>
+                      </w:r>
+                      <w:proofErr w:type="spellEnd"/>
+                      <w:r>
+                        <w:t xml:space="preserve"> frame vectors</w:t>
+                      </w:r>
+                    </w:p>
+                  </w:txbxContent>
+                </v:textbox>
+                <w10:wrap type="topAndBottom"/>
+              </v:shape>
+            </w:pict>
+          </mc:Fallback>
+        </mc:AlternateContent>
+      </w:r>
+      <w:r>
+        <w:rPr>
+          <w:noProof/>
+        </w:rPr>
+        <mc:AlternateContent>
           <mc:Choice Requires="wpg">
             <w:drawing>
-              <wp:anchor distT="0" distB="0" distL="114300" distR="114300" simplePos="0" relativeHeight="251660800" behindDoc="0" locked="0" layoutInCell="1" allowOverlap="1">
+              <wp:anchor distT="0" distB="0" distL="114300" distR="114300" simplePos="0" relativeHeight="251638272" behindDoc="0" locked="0" layoutInCell="1" allowOverlap="1">
                 <wp:simplePos x="0" y="0"/>
                 <wp:positionH relativeFrom="column">
                   <wp:posOffset>0</wp:posOffset>
@@ -1768,7 +1944,7 @@
           </mc:Choice>
           <mc:Fallback>
             <w:pict>
-              <v:group w14:anchorId="532E0A0E" id="Group 11" o:spid="_x0000_s1026" style="position:absolute;margin-left:0;margin-top:17.1pt;width:468.15pt;height:390.9pt;z-index:251660800" coordsize="59455,49644" o:gfxdata="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">
+              <v:group w14:anchorId="37ABFC85" id="Group 11" o:spid="_x0000_s1026" style="position:absolute;margin-left:0;margin-top:17.1pt;width:468.15pt;height:390.9pt;z-index:251638272" coordsize="59455,49644" o:gfxdata="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">
                 <v:shapetype id="_x0000_t75" coordsize="21600,21600" o:spt="75" o:preferrelative="t" path="m@4@5l@4@11@9@11@9@5xe" filled="f" stroked="f">
                   <v:stroke joinstyle="miter"/>
                   <v:formulas>
@@ -1806,25 +1982,46 @@
           </mc:Fallback>
         </mc:AlternateContent>
       </w:r>
+    </w:p>
+    <w:p>
+      <w:pPr>
+        <w:pStyle w:val="Text"/>
+        <w:ind w:firstLine="0"/>
+      </w:pPr>
+      <w:proofErr w:type="spellStart"/>
+      <w:r>
+        <w:t>A</w:t>
+      </w:r>
+      <w:r>
+        <w:t>sdf</w:t>
+      </w:r>
+      <w:proofErr w:type="spellEnd"/>
+    </w:p>
+    <w:p>
+      <w:pPr>
+        <w:pStyle w:val="Text"/>
+        <w:ind w:firstLine="0"/>
+      </w:pPr>
       <w:r>
         <w:rPr>
           <w:noProof/>
         </w:rPr>
+        <w:lastRenderedPageBreak/>
         <mc:AlternateContent>
           <mc:Choice Requires="wps">
             <w:drawing>
-              <wp:anchor distT="0" distB="0" distL="114300" distR="114300" simplePos="0" relativeHeight="251662848" behindDoc="0" locked="0" layoutInCell="1" allowOverlap="1" wp14:anchorId="1CBFD49A" wp14:editId="064BDD7C">
+              <wp:anchor distT="0" distB="0" distL="114300" distR="114300" simplePos="0" relativeHeight="251679232" behindDoc="0" locked="0" layoutInCell="1" allowOverlap="1" wp14:anchorId="65D3E9AF" wp14:editId="0DB8DE2E">
                 <wp:simplePos x="0" y="0"/>
-                <wp:positionH relativeFrom="margin">
-                  <wp:align>center</wp:align>
+                <wp:positionH relativeFrom="column">
+                  <wp:posOffset>0</wp:posOffset>
                 </wp:positionH>
                 <wp:positionV relativeFrom="paragraph">
-                  <wp:posOffset>5236845</wp:posOffset>
+                  <wp:posOffset>5021580</wp:posOffset>
                 </wp:positionV>
-                <wp:extent cx="3543300" cy="635"/>
-                <wp:effectExtent l="0" t="0" r="0" b="8255"/>
+                <wp:extent cx="5943600" cy="635"/>
+                <wp:effectExtent l="0" t="0" r="0" b="18415"/>
                 <wp:wrapTopAndBottom/>
-                <wp:docPr id="10" name="Text Box 10"/>
+                <wp:docPr id="47" name="Text Box 47"/>
                 <wp:cNvGraphicFramePr/>
                 <a:graphic xmlns:a="http://schemas.openxmlformats.org/drawingml/2006/main">
                   <a:graphicData uri="http://schemas.microsoft.com/office/word/2010/wordprocessingShape">
@@ -1833,7 +2030,7 @@
                       <wps:spPr>
                         <a:xfrm>
                           <a:off x="0" y="0"/>
-                          <a:ext cx="3543300" cy="635"/>
+                          <a:ext cx="5943600" cy="635"/>
                         </a:xfrm>
                         <a:prstGeom prst="rect">
                           <a:avLst/>
@@ -1864,27 +2061,19 @@
                                 <w:rPr>
                                   <w:noProof/>
                                 </w:rPr>
-                                <w:t>1</w:t>
+                                <w:t>2</w:t>
                               </w:r>
                             </w:fldSimple>
                             <w:r>
-                              <w:t xml:space="preserve">:Mothership position </w:t>
+                              <w:t xml:space="preserve">: MAV position MS in MS </w:t>
                             </w:r>
                             <w:proofErr w:type="spellStart"/>
                             <w:r>
-                              <w:t>wrt</w:t>
+                              <w:t>Frenet</w:t>
                             </w:r>
                             <w:proofErr w:type="spellEnd"/>
                             <w:r>
-                              <w:t xml:space="preserve"> </w:t>
-                            </w:r>
-                            <w:proofErr w:type="spellStart"/>
-                            <w:r>
-                              <w:t>groundstation</w:t>
-                            </w:r>
-                            <w:proofErr w:type="spellEnd"/>
-                            <w:r>
-                              <w:t xml:space="preserve">, with </w:t>
+                              <w:t xml:space="preserve"> frame, with </w:t>
                             </w:r>
                             <w:proofErr w:type="spellStart"/>
                             <w:r>
@@ -1906,19 +2095,12 @@
                     </wps:wsp>
                   </a:graphicData>
                 </a:graphic>
-                <wp14:sizeRelH relativeFrom="margin">
-                  <wp14:pctWidth>0</wp14:pctWidth>
-                </wp14:sizeRelH>
               </wp:anchor>
             </w:drawing>
           </mc:Choice>
           <mc:Fallback>
             <w:pict>
-              <v:shapetype w14:anchorId="1CBFD49A" id="_x0000_t202" coordsize="21600,21600" o:spt="202" path="m,l,21600r21600,l21600,xe">
-                <v:stroke joinstyle="miter"/>
-                <v:path gradientshapeok="t" o:connecttype="rect"/>
-              </v:shapetype>
-              <v:shape id="Text Box 10" o:spid="_x0000_s1026" type="#_x0000_t202" style="position:absolute;left:0;text-align:left;margin-left:0;margin-top:412.35pt;width:279pt;height:.05pt;z-index:251662848;visibility:visible;mso-wrap-style:square;mso-width-percent:0;mso-wrap-distance-left:9pt;mso-wrap-distance-top:0;mso-wrap-distance-right:9pt;mso-wrap-distance-bottom:0;mso-position-horizontal:center;mso-position-horizontal-relative:margin;mso-position-vertical:absolute;mso-position-vertical-relative:text;mso-width-percent:0;mso-width-relative:margin;v-text-anchor:top" o:gfxdata="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" stroked="f">
+              <v:shape w14:anchorId="65D3E9AF" id="Text Box 47" o:spid="_x0000_s1027" type="#_x0000_t202" style="position:absolute;left:0;text-align:left;margin-left:0;margin-top:395.4pt;width:468pt;height:.05pt;z-index:251679232;visibility:visible;mso-wrap-style:square;mso-wrap-distance-left:9pt;mso-wrap-distance-top:0;mso-wrap-distance-right:9pt;mso-wrap-distance-bottom:0;mso-position-horizontal:absolute;mso-position-horizontal-relative:text;mso-position-vertical:absolute;mso-position-vertical-relative:text;v-text-anchor:top" o:gfxdata="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" stroked="f">
                 <v:textbox style="mso-fit-shape-to-text:t" inset="0,0,0,0">
                   <w:txbxContent>
                     <w:p>
@@ -1938,27 +2120,19 @@
                           <w:rPr>
                             <w:noProof/>
                           </w:rPr>
-                          <w:t>1</w:t>
+                          <w:t>2</w:t>
                         </w:r>
                       </w:fldSimple>
                       <w:r>
-                        <w:t xml:space="preserve">:Mothership position </w:t>
+                        <w:t xml:space="preserve">: MAV position MS in MS </w:t>
                       </w:r>
                       <w:proofErr w:type="spellStart"/>
                       <w:r>
-                        <w:t>wrt</w:t>
+                        <w:t>Frenet</w:t>
                       </w:r>
                       <w:proofErr w:type="spellEnd"/>
                       <w:r>
-                        <w:t xml:space="preserve"> </w:t>
-                      </w:r>
-                      <w:proofErr w:type="spellStart"/>
-                      <w:r>
-                        <w:t>groundstation</w:t>
-                      </w:r>
-                      <w:proofErr w:type="spellEnd"/>
-                      <w:r>
-                        <w:t xml:space="preserve">, with </w:t>
+                        <w:t xml:space="preserve"> frame, with </w:t>
                       </w:r>
                       <w:proofErr w:type="spellStart"/>
                       <w:r>
@@ -1971,23 +2145,1261 @@
                     </w:p>
                   </w:txbxContent>
                 </v:textbox>
+                <w10:wrap type="topAndBottom"/>
+              </v:shape>
+            </w:pict>
+          </mc:Fallback>
+        </mc:AlternateContent>
+      </w:r>
+      <w:r>
+        <w:rPr>
+          <w:noProof/>
+        </w:rPr>
+        <mc:AlternateContent>
+          <mc:Choice Requires="wpg">
+            <w:drawing>
+              <wp:anchor distT="0" distB="0" distL="114300" distR="114300" simplePos="0" relativeHeight="251642368" behindDoc="0" locked="0" layoutInCell="1" allowOverlap="1" wp14:anchorId="6F526DA3" wp14:editId="48450452">
+                <wp:simplePos x="0" y="0"/>
+                <wp:positionH relativeFrom="column">
+                  <wp:posOffset>0</wp:posOffset>
+                </wp:positionH>
+                <wp:positionV relativeFrom="paragraph">
+                  <wp:posOffset>142875</wp:posOffset>
+                </wp:positionV>
+                <wp:extent cx="5943600" cy="4821555"/>
+                <wp:effectExtent l="0" t="0" r="0" b="0"/>
+                <wp:wrapTopAndBottom/>
+                <wp:docPr id="20" name="Group 20"/>
+                <wp:cNvGraphicFramePr/>
+                <a:graphic xmlns:a="http://schemas.openxmlformats.org/drawingml/2006/main">
+                  <a:graphicData uri="http://schemas.microsoft.com/office/word/2010/wordprocessingGroup">
+                    <wpg:wgp>
+                      <wpg:cNvGrpSpPr/>
+                      <wpg:grpSpPr>
+                        <a:xfrm>
+                          <a:off x="0" y="0"/>
+                          <a:ext cx="5943600" cy="4821555"/>
+                          <a:chOff x="0" y="0"/>
+                          <a:chExt cx="5943600" cy="4821555"/>
+                        </a:xfrm>
+                      </wpg:grpSpPr>
+                      <pic:pic xmlns:pic="http://schemas.openxmlformats.org/drawingml/2006/picture">
+                        <pic:nvPicPr>
+                          <pic:cNvPr id="18" name="Picture 18"/>
+                          <pic:cNvPicPr>
+                            <a:picLocks noChangeAspect="1"/>
+                          </pic:cNvPicPr>
+                        </pic:nvPicPr>
+                        <pic:blipFill rotWithShape="1">
+                          <a:blip r:embed="rId14" cstate="print">
+                            <a:extLst>
+                              <a:ext uri="{28A0092B-C50C-407E-A947-70E740481C1C}">
+                                <a14:useLocalDpi xmlns:a14="http://schemas.microsoft.com/office/drawing/2010/main" val="0"/>
+                              </a:ext>
+                            </a:extLst>
+                          </a:blip>
+                          <a:srcRect l="4357" r="5015"/>
+                          <a:stretch/>
+                        </pic:blipFill>
+                        <pic:spPr bwMode="auto">
+                          <a:xfrm>
+                            <a:off x="2971800" y="0"/>
+                            <a:ext cx="2971800" cy="2459355"/>
+                          </a:xfrm>
+                          <a:prstGeom prst="rect">
+                            <a:avLst/>
+                          </a:prstGeom>
+                          <a:ln>
+                            <a:noFill/>
+                          </a:ln>
+                          <a:extLst>
+                            <a:ext uri="{53640926-AAD7-44D8-BBD7-CCE9431645EC}">
+                              <a14:shadowObscured xmlns:a14="http://schemas.microsoft.com/office/drawing/2010/main"/>
+                            </a:ext>
+                          </a:extLst>
+                        </pic:spPr>
+                      </pic:pic>
+                      <pic:pic xmlns:pic="http://schemas.openxmlformats.org/drawingml/2006/picture">
+                        <pic:nvPicPr>
+                          <pic:cNvPr id="17" name="Picture 17"/>
+                          <pic:cNvPicPr>
+                            <a:picLocks noChangeAspect="1"/>
+                          </pic:cNvPicPr>
+                        </pic:nvPicPr>
+                        <pic:blipFill rotWithShape="1">
+                          <a:blip r:embed="rId15" cstate="print">
+                            <a:extLst>
+                              <a:ext uri="{28A0092B-C50C-407E-A947-70E740481C1C}">
+                                <a14:useLocalDpi xmlns:a14="http://schemas.microsoft.com/office/drawing/2010/main" val="0"/>
+                              </a:ext>
+                            </a:extLst>
+                          </a:blip>
+                          <a:srcRect l="5228" r="7630"/>
+                          <a:stretch/>
+                        </pic:blipFill>
+                        <pic:spPr bwMode="auto">
+                          <a:xfrm>
+                            <a:off x="1543050" y="2362200"/>
+                            <a:ext cx="2857500" cy="2459355"/>
+                          </a:xfrm>
+                          <a:prstGeom prst="rect">
+                            <a:avLst/>
+                          </a:prstGeom>
+                          <a:ln>
+                            <a:noFill/>
+                          </a:ln>
+                          <a:extLst>
+                            <a:ext uri="{53640926-AAD7-44D8-BBD7-CCE9431645EC}">
+                              <a14:shadowObscured xmlns:a14="http://schemas.microsoft.com/office/drawing/2010/main"/>
+                            </a:ext>
+                          </a:extLst>
+                        </pic:spPr>
+                      </pic:pic>
+                      <pic:pic xmlns:pic="http://schemas.openxmlformats.org/drawingml/2006/picture">
+                        <pic:nvPicPr>
+                          <pic:cNvPr id="16" name="Picture 16"/>
+                          <pic:cNvPicPr>
+                            <a:picLocks noChangeAspect="1"/>
+                          </pic:cNvPicPr>
+                        </pic:nvPicPr>
+                        <pic:blipFill rotWithShape="1">
+                          <a:blip r:embed="rId16" cstate="print">
+                            <a:extLst>
+                              <a:ext uri="{28A0092B-C50C-407E-A947-70E740481C1C}">
+                                <a14:useLocalDpi xmlns:a14="http://schemas.microsoft.com/office/drawing/2010/main" val="0"/>
+                              </a:ext>
+                            </a:extLst>
+                          </a:blip>
+                          <a:srcRect l="4348" r="5351"/>
+                          <a:stretch/>
+                        </pic:blipFill>
+                        <pic:spPr bwMode="auto">
+                          <a:xfrm>
+                            <a:off x="0" y="9525"/>
+                            <a:ext cx="2961005" cy="2459355"/>
+                          </a:xfrm>
+                          <a:prstGeom prst="rect">
+                            <a:avLst/>
+                          </a:prstGeom>
+                          <a:ln>
+                            <a:noFill/>
+                          </a:ln>
+                          <a:extLst>
+                            <a:ext uri="{53640926-AAD7-44D8-BBD7-CCE9431645EC}">
+                              <a14:shadowObscured xmlns:a14="http://schemas.microsoft.com/office/drawing/2010/main"/>
+                            </a:ext>
+                          </a:extLst>
+                        </pic:spPr>
+                      </pic:pic>
+                    </wpg:wgp>
+                  </a:graphicData>
+                </a:graphic>
+                <wp14:sizeRelH relativeFrom="margin">
+                  <wp14:pctWidth>0</wp14:pctWidth>
+                </wp14:sizeRelH>
+                <wp14:sizeRelV relativeFrom="margin">
+                  <wp14:pctHeight>0</wp14:pctHeight>
+                </wp14:sizeRelV>
+              </wp:anchor>
+            </w:drawing>
+          </mc:Choice>
+          <mc:Fallback>
+            <w:pict>
+              <v:group w14:anchorId="743A1BA3" id="Group 20" o:spid="_x0000_s1026" style="position:absolute;margin-left:0;margin-top:11.25pt;width:468pt;height:379.65pt;z-index:251642368;mso-width-relative:margin;mso-height-relative:margin" coordsize="59436,48215" o:gfxdata="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">
+                <v:shape id="Picture 18" o:spid="_x0000_s1027" type="#_x0000_t75" style="position:absolute;left:29718;width:29718;height:24593;visibility:visible;mso-wrap-style:square" o:gfxdata="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">
+                  <v:imagedata r:id="rId17" o:title="" cropleft="2855f" cropright="3287f"/>
+                  <v:path arrowok="t"/>
+                </v:shape>
+                <v:shape id="Picture 17" o:spid="_x0000_s1028" type="#_x0000_t75" style="position:absolute;left:15430;top:23622;width:28575;height:24593;visibility:visible;mso-wrap-style:square" o:gfxdata="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">
+                  <v:imagedata r:id="rId18" o:title="" cropleft="3426f" cropright="5000f"/>
+                  <v:path arrowok="t"/>
+                </v:shape>
+                <v:shape id="Picture 16" o:spid="_x0000_s1029" type="#_x0000_t75" style="position:absolute;top:95;width:29610;height:24593;visibility:visible;mso-wrap-style:square" o:gfxdata="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">
+                  <v:imagedata r:id="rId19" o:title="" cropleft="2850f" cropright="3507f"/>
+                  <v:path arrowok="t"/>
+                </v:shape>
+                <w10:wrap type="topAndBottom"/>
+              </v:group>
+            </w:pict>
+          </mc:Fallback>
+        </mc:AlternateContent>
+      </w:r>
+    </w:p>
+    <w:p>
+      <w:pPr>
+        <w:pStyle w:val="Text"/>
+        <w:ind w:firstLine="0"/>
+      </w:pPr>
+    </w:p>
+    <w:p>
+      <w:pPr>
+        <w:pStyle w:val="Text"/>
+        <w:ind w:firstLine="0"/>
+      </w:pPr>
+      <w:proofErr w:type="spellStart"/>
+      <w:r>
+        <w:t>asdf</w:t>
+      </w:r>
+      <w:proofErr w:type="spellEnd"/>
+    </w:p>
+    <w:p>
+      <w:pPr>
+        <w:pStyle w:val="Text"/>
+        <w:ind w:firstLine="0"/>
+      </w:pPr>
+      <w:r>
+        <w:rPr>
+          <w:noProof/>
+        </w:rPr>
+        <w:lastRenderedPageBreak/>
+        <mc:AlternateContent>
+          <mc:Choice Requires="wps">
+            <w:drawing>
+              <wp:anchor distT="0" distB="0" distL="114300" distR="114300" simplePos="0" relativeHeight="251681280" behindDoc="0" locked="0" layoutInCell="1" allowOverlap="1" wp14:anchorId="0863E540" wp14:editId="7B5E6FA9">
+                <wp:simplePos x="0" y="0"/>
+                <wp:positionH relativeFrom="margin">
+                  <wp:align>right</wp:align>
+                </wp:positionH>
+                <wp:positionV relativeFrom="paragraph">
+                  <wp:posOffset>2566178</wp:posOffset>
+                </wp:positionV>
+                <wp:extent cx="5934075" cy="635"/>
+                <wp:effectExtent l="0" t="0" r="9525" b="8255"/>
+                <wp:wrapTopAndBottom/>
+                <wp:docPr id="48" name="Text Box 48"/>
+                <wp:cNvGraphicFramePr/>
+                <a:graphic xmlns:a="http://schemas.openxmlformats.org/drawingml/2006/main">
+                  <a:graphicData uri="http://schemas.microsoft.com/office/word/2010/wordprocessingShape">
+                    <wps:wsp>
+                      <wps:cNvSpPr txBox="1"/>
+                      <wps:spPr>
+                        <a:xfrm>
+                          <a:off x="0" y="0"/>
+                          <a:ext cx="5934075" cy="635"/>
+                        </a:xfrm>
+                        <a:prstGeom prst="rect">
+                          <a:avLst/>
+                        </a:prstGeom>
+                        <a:solidFill>
+                          <a:prstClr val="white"/>
+                        </a:solidFill>
+                        <a:ln>
+                          <a:noFill/>
+                        </a:ln>
+                      </wps:spPr>
+                      <wps:txbx>
+                        <w:txbxContent>
+                          <w:p>
+                            <w:pPr>
+                              <w:pStyle w:val="Caption"/>
+                              <w:jc w:val="center"/>
+                              <w:rPr>
+                                <w:noProof/>
+                                <w:sz w:val="20"/>
+                                <w:szCs w:val="20"/>
+                              </w:rPr>
+                            </w:pPr>
+                            <w:r>
+                              <w:t xml:space="preserve">Figure </w:t>
+                            </w:r>
+                            <w:fldSimple w:instr=" SEQ Figure \* ARABIC ">
+                              <w:r>
+                                <w:rPr>
+                                  <w:noProof/>
+                                </w:rPr>
+                                <w:t>3</w:t>
+                              </w:r>
+                            </w:fldSimple>
+                            <w:r>
+                              <w:t>:</w:t>
+                            </w:r>
+                            <w:r>
+                              <w:rPr>
+                                <w:noProof/>
+                              </w:rPr>
+                              <w:t xml:space="preserve"> MS speed and and accelerations wrt GS</w:t>
+                            </w:r>
+                          </w:p>
+                        </w:txbxContent>
+                      </wps:txbx>
+                      <wps:bodyPr rot="0" spcFirstLastPara="0" vertOverflow="overflow" horzOverflow="overflow" vert="horz" wrap="square" lIns="0" tIns="0" rIns="0" bIns="0" numCol="1" spcCol="0" rtlCol="0" fromWordArt="0" anchor="t" anchorCtr="0" forceAA="0" compatLnSpc="1">
+                        <a:prstTxWarp prst="textNoShape">
+                          <a:avLst/>
+                        </a:prstTxWarp>
+                        <a:spAutoFit/>
+                      </wps:bodyPr>
+                    </wps:wsp>
+                  </a:graphicData>
+                </a:graphic>
+              </wp:anchor>
+            </w:drawing>
+          </mc:Choice>
+          <mc:Fallback>
+            <w:pict>
+              <v:shape w14:anchorId="0863E540" id="Text Box 48" o:spid="_x0000_s1028" type="#_x0000_t202" style="position:absolute;left:0;text-align:left;margin-left:416.05pt;margin-top:202.05pt;width:467.25pt;height:.05pt;z-index:251681280;visibility:visible;mso-wrap-style:square;mso-wrap-distance-left:9pt;mso-wrap-distance-top:0;mso-wrap-distance-right:9pt;mso-wrap-distance-bottom:0;mso-position-horizontal:right;mso-position-horizontal-relative:margin;mso-position-vertical:absolute;mso-position-vertical-relative:text;v-text-anchor:top" o:gfxdata="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" stroked="f">
+                <v:textbox style="mso-fit-shape-to-text:t" inset="0,0,0,0">
+                  <w:txbxContent>
+                    <w:p>
+                      <w:pPr>
+                        <w:pStyle w:val="Caption"/>
+                        <w:jc w:val="center"/>
+                        <w:rPr>
+                          <w:noProof/>
+                          <w:sz w:val="20"/>
+                          <w:szCs w:val="20"/>
+                        </w:rPr>
+                      </w:pPr>
+                      <w:r>
+                        <w:t xml:space="preserve">Figure </w:t>
+                      </w:r>
+                      <w:fldSimple w:instr=" SEQ Figure \* ARABIC ">
+                        <w:r>
+                          <w:rPr>
+                            <w:noProof/>
+                          </w:rPr>
+                          <w:t>3</w:t>
+                        </w:r>
+                      </w:fldSimple>
+                      <w:r>
+                        <w:t>:</w:t>
+                      </w:r>
+                      <w:r>
+                        <w:rPr>
+                          <w:noProof/>
+                        </w:rPr>
+                        <w:t xml:space="preserve"> MS speed and and accelerations wrt GS</w:t>
+                      </w:r>
+                    </w:p>
+                  </w:txbxContent>
+                </v:textbox>
                 <w10:wrap type="topAndBottom" anchorx="margin"/>
               </v:shape>
             </w:pict>
           </mc:Fallback>
         </mc:AlternateContent>
       </w:r>
+      <w:r>
+        <w:rPr>
+          <w:noProof/>
+        </w:rPr>
+        <mc:AlternateContent>
+          <mc:Choice Requires="wpg">
+            <w:drawing>
+              <wp:anchor distT="0" distB="0" distL="114300" distR="114300" simplePos="0" relativeHeight="251653632" behindDoc="0" locked="0" layoutInCell="1" allowOverlap="1">
+                <wp:simplePos x="0" y="0"/>
+                <wp:positionH relativeFrom="column">
+                  <wp:posOffset>0</wp:posOffset>
+                </wp:positionH>
+                <wp:positionV relativeFrom="paragraph">
+                  <wp:posOffset>179070</wp:posOffset>
+                </wp:positionV>
+                <wp:extent cx="5934075" cy="2459355"/>
+                <wp:effectExtent l="0" t="0" r="9525" b="0"/>
+                <wp:wrapTopAndBottom/>
+                <wp:docPr id="28" name="Group 28"/>
+                <wp:cNvGraphicFramePr/>
+                <a:graphic xmlns:a="http://schemas.openxmlformats.org/drawingml/2006/main">
+                  <a:graphicData uri="http://schemas.microsoft.com/office/word/2010/wordprocessingGroup">
+                    <wpg:wgp>
+                      <wpg:cNvGrpSpPr/>
+                      <wpg:grpSpPr>
+                        <a:xfrm>
+                          <a:off x="0" y="0"/>
+                          <a:ext cx="5934075" cy="2459355"/>
+                          <a:chOff x="0" y="0"/>
+                          <a:chExt cx="5934075" cy="2459355"/>
+                        </a:xfrm>
+                      </wpg:grpSpPr>
+                      <pic:pic xmlns:pic="http://schemas.openxmlformats.org/drawingml/2006/picture">
+                        <pic:nvPicPr>
+                          <pic:cNvPr id="26" name="Picture 26"/>
+                          <pic:cNvPicPr>
+                            <a:picLocks noChangeAspect="1"/>
+                          </pic:cNvPicPr>
+                        </pic:nvPicPr>
+                        <pic:blipFill rotWithShape="1">
+                          <a:blip r:embed="rId20" cstate="print">
+                            <a:extLst>
+                              <a:ext uri="{28A0092B-C50C-407E-A947-70E740481C1C}">
+                                <a14:useLocalDpi xmlns:a14="http://schemas.microsoft.com/office/drawing/2010/main" val="0"/>
+                              </a:ext>
+                            </a:extLst>
+                          </a:blip>
+                          <a:srcRect l="5228" r="6177"/>
+                          <a:stretch/>
+                        </pic:blipFill>
+                        <pic:spPr bwMode="auto">
+                          <a:xfrm>
+                            <a:off x="3028950" y="0"/>
+                            <a:ext cx="2905125" cy="2459355"/>
+                          </a:xfrm>
+                          <a:prstGeom prst="rect">
+                            <a:avLst/>
+                          </a:prstGeom>
+                          <a:ln>
+                            <a:noFill/>
+                          </a:ln>
+                          <a:extLst>
+                            <a:ext uri="{53640926-AAD7-44D8-BBD7-CCE9431645EC}">
+                              <a14:shadowObscured xmlns:a14="http://schemas.microsoft.com/office/drawing/2010/main"/>
+                            </a:ext>
+                          </a:extLst>
+                        </pic:spPr>
+                      </pic:pic>
+                      <pic:pic xmlns:pic="http://schemas.openxmlformats.org/drawingml/2006/picture">
+                        <pic:nvPicPr>
+                          <pic:cNvPr id="27" name="Picture 27"/>
+                          <pic:cNvPicPr>
+                            <a:picLocks noChangeAspect="1"/>
+                          </pic:cNvPicPr>
+                        </pic:nvPicPr>
+                        <pic:blipFill rotWithShape="1">
+                          <a:blip r:embed="rId21" cstate="print">
+                            <a:extLst>
+                              <a:ext uri="{28A0092B-C50C-407E-A947-70E740481C1C}">
+                                <a14:useLocalDpi xmlns:a14="http://schemas.microsoft.com/office/drawing/2010/main" val="0"/>
+                              </a:ext>
+                            </a:extLst>
+                          </a:blip>
+                          <a:srcRect l="4938" r="4725"/>
+                          <a:stretch/>
+                        </pic:blipFill>
+                        <pic:spPr bwMode="auto">
+                          <a:xfrm>
+                            <a:off x="0" y="0"/>
+                            <a:ext cx="2962275" cy="2459355"/>
+                          </a:xfrm>
+                          <a:prstGeom prst="rect">
+                            <a:avLst/>
+                          </a:prstGeom>
+                          <a:ln>
+                            <a:noFill/>
+                          </a:ln>
+                          <a:extLst>
+                            <a:ext uri="{53640926-AAD7-44D8-BBD7-CCE9431645EC}">
+                              <a14:shadowObscured xmlns:a14="http://schemas.microsoft.com/office/drawing/2010/main"/>
+                            </a:ext>
+                          </a:extLst>
+                        </pic:spPr>
+                      </pic:pic>
+                    </wpg:wgp>
+                  </a:graphicData>
+                </a:graphic>
+              </wp:anchor>
+            </w:drawing>
+          </mc:Choice>
+          <mc:Fallback>
+            <w:pict>
+              <v:group w14:anchorId="7260E12F" id="Group 28" o:spid="_x0000_s1026" style="position:absolute;margin-left:0;margin-top:14.1pt;width:467.25pt;height:193.65pt;z-index:251653632" coordsize="59340,24593" o:gfxdata="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">
+                <v:shape id="Picture 26" o:spid="_x0000_s1027" type="#_x0000_t75" style="position:absolute;left:30289;width:29051;height:24593;visibility:visible;mso-wrap-style:square" o:gfxdata="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">
+                  <v:imagedata r:id="rId22" o:title="" cropleft="3426f" cropright="4048f"/>
+                  <v:path arrowok="t"/>
+                </v:shape>
+                <v:shape id="Picture 27" o:spid="_x0000_s1028" type="#_x0000_t75" style="position:absolute;width:29622;height:24593;visibility:visible;mso-wrap-style:square" o:gfxdata="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">
+                  <v:imagedata r:id="rId23" o:title="" cropleft="3236f" cropright="3097f"/>
+                  <v:path arrowok="t"/>
+                </v:shape>
+                <w10:wrap type="topAndBottom"/>
+              </v:group>
+            </w:pict>
+          </mc:Fallback>
+        </mc:AlternateContent>
+      </w:r>
     </w:p>
     <w:p>
       <w:pPr>
         <w:pStyle w:val="Text"/>
         <w:ind w:firstLine="0"/>
       </w:pPr>
-      <w:proofErr w:type="spellStart"/>
-      <w:r>
-        <w:t>asdf</w:t>
-      </w:r>
-      <w:proofErr w:type="spellEnd"/>
+    </w:p>
+    <w:p>
+      <w:pPr>
+        <w:pStyle w:val="Text"/>
+        <w:ind w:firstLine="0"/>
+      </w:pPr>
+      <w:r>
+        <w:rPr>
+          <w:noProof/>
+        </w:rPr>
+        <mc:AlternateContent>
+          <mc:Choice Requires="wps">
+            <w:drawing>
+              <wp:anchor distT="0" distB="0" distL="114300" distR="114300" simplePos="0" relativeHeight="251683328" behindDoc="0" locked="0" layoutInCell="1" allowOverlap="1" wp14:anchorId="693D9034" wp14:editId="79D20D74">
+                <wp:simplePos x="0" y="0"/>
+                <wp:positionH relativeFrom="column">
+                  <wp:posOffset>0</wp:posOffset>
+                </wp:positionH>
+                <wp:positionV relativeFrom="paragraph">
+                  <wp:posOffset>2675255</wp:posOffset>
+                </wp:positionV>
+                <wp:extent cx="5943600" cy="635"/>
+                <wp:effectExtent l="0" t="0" r="0" b="18415"/>
+                <wp:wrapTopAndBottom/>
+                <wp:docPr id="49" name="Text Box 49"/>
+                <wp:cNvGraphicFramePr/>
+                <a:graphic xmlns:a="http://schemas.openxmlformats.org/drawingml/2006/main">
+                  <a:graphicData uri="http://schemas.microsoft.com/office/word/2010/wordprocessingShape">
+                    <wps:wsp>
+                      <wps:cNvSpPr txBox="1"/>
+                      <wps:spPr>
+                        <a:xfrm>
+                          <a:off x="0" y="0"/>
+                          <a:ext cx="5943600" cy="635"/>
+                        </a:xfrm>
+                        <a:prstGeom prst="rect">
+                          <a:avLst/>
+                        </a:prstGeom>
+                        <a:solidFill>
+                          <a:prstClr val="white"/>
+                        </a:solidFill>
+                        <a:ln>
+                          <a:noFill/>
+                        </a:ln>
+                      </wps:spPr>
+                      <wps:txbx>
+                        <w:txbxContent>
+                          <w:p>
+                            <w:pPr>
+                              <w:pStyle w:val="Caption"/>
+                              <w:jc w:val="center"/>
+                              <w:rPr>
+                                <w:noProof/>
+                                <w:sz w:val="20"/>
+                                <w:szCs w:val="20"/>
+                              </w:rPr>
+                            </w:pPr>
+                            <w:r>
+                              <w:t xml:space="preserve">Figure </w:t>
+                            </w:r>
+                            <w:fldSimple w:instr=" SEQ Figure \* ARABIC ">
+                              <w:r>
+                                <w:rPr>
+                                  <w:noProof/>
+                                </w:rPr>
+                                <w:t>4</w:t>
+                              </w:r>
+                            </w:fldSimple>
+                            <w:r>
+                              <w:t xml:space="preserve">: MAV speed and accelerations </w:t>
+                            </w:r>
+                            <w:proofErr w:type="spellStart"/>
+                            <w:r>
+                              <w:t>wrt</w:t>
+                            </w:r>
+                            <w:proofErr w:type="spellEnd"/>
+                            <w:r>
+                              <w:t xml:space="preserve"> MS</w:t>
+                            </w:r>
+                          </w:p>
+                        </w:txbxContent>
+                      </wps:txbx>
+                      <wps:bodyPr rot="0" spcFirstLastPara="0" vertOverflow="overflow" horzOverflow="overflow" vert="horz" wrap="square" lIns="0" tIns="0" rIns="0" bIns="0" numCol="1" spcCol="0" rtlCol="0" fromWordArt="0" anchor="t" anchorCtr="0" forceAA="0" compatLnSpc="1">
+                        <a:prstTxWarp prst="textNoShape">
+                          <a:avLst/>
+                        </a:prstTxWarp>
+                        <a:spAutoFit/>
+                      </wps:bodyPr>
+                    </wps:wsp>
+                  </a:graphicData>
+                </a:graphic>
+              </wp:anchor>
+            </w:drawing>
+          </mc:Choice>
+          <mc:Fallback>
+            <w:pict>
+              <v:shape w14:anchorId="693D9034" id="Text Box 49" o:spid="_x0000_s1029" type="#_x0000_t202" style="position:absolute;left:0;text-align:left;margin-left:0;margin-top:210.65pt;width:468pt;height:.05pt;z-index:251683328;visibility:visible;mso-wrap-style:square;mso-wrap-distance-left:9pt;mso-wrap-distance-top:0;mso-wrap-distance-right:9pt;mso-wrap-distance-bottom:0;mso-position-horizontal:absolute;mso-position-horizontal-relative:text;mso-position-vertical:absolute;mso-position-vertical-relative:text;v-text-anchor:top" o:gfxdata="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" stroked="f">
+                <v:textbox style="mso-fit-shape-to-text:t" inset="0,0,0,0">
+                  <w:txbxContent>
+                    <w:p>
+                      <w:pPr>
+                        <w:pStyle w:val="Caption"/>
+                        <w:jc w:val="center"/>
+                        <w:rPr>
+                          <w:noProof/>
+                          <w:sz w:val="20"/>
+                          <w:szCs w:val="20"/>
+                        </w:rPr>
+                      </w:pPr>
+                      <w:r>
+                        <w:t xml:space="preserve">Figure </w:t>
+                      </w:r>
+                      <w:fldSimple w:instr=" SEQ Figure \* ARABIC ">
+                        <w:r>
+                          <w:rPr>
+                            <w:noProof/>
+                          </w:rPr>
+                          <w:t>4</w:t>
+                        </w:r>
+                      </w:fldSimple>
+                      <w:r>
+                        <w:t xml:space="preserve">: MAV speed and accelerations </w:t>
+                      </w:r>
+                      <w:proofErr w:type="spellStart"/>
+                      <w:r>
+                        <w:t>wrt</w:t>
+                      </w:r>
+                      <w:proofErr w:type="spellEnd"/>
+                      <w:r>
+                        <w:t xml:space="preserve"> MS</w:t>
+                      </w:r>
+                    </w:p>
+                  </w:txbxContent>
+                </v:textbox>
+                <w10:wrap type="topAndBottom"/>
+              </v:shape>
+            </w:pict>
+          </mc:Fallback>
+        </mc:AlternateContent>
+      </w:r>
+      <w:r>
+        <w:rPr>
+          <w:noProof/>
+        </w:rPr>
+        <mc:AlternateContent>
+          <mc:Choice Requires="wpg">
+            <w:drawing>
+              <wp:anchor distT="0" distB="0" distL="114300" distR="114300" simplePos="0" relativeHeight="251659776" behindDoc="0" locked="0" layoutInCell="1" allowOverlap="1">
+                <wp:simplePos x="0" y="0"/>
+                <wp:positionH relativeFrom="margin">
+                  <wp:posOffset>0</wp:posOffset>
+                </wp:positionH>
+                <wp:positionV relativeFrom="paragraph">
+                  <wp:posOffset>149225</wp:posOffset>
+                </wp:positionV>
+                <wp:extent cx="5943600" cy="2468880"/>
+                <wp:effectExtent l="0" t="0" r="0" b="7620"/>
+                <wp:wrapTopAndBottom/>
+                <wp:docPr id="32" name="Group 32"/>
+                <wp:cNvGraphicFramePr/>
+                <a:graphic xmlns:a="http://schemas.openxmlformats.org/drawingml/2006/main">
+                  <a:graphicData uri="http://schemas.microsoft.com/office/word/2010/wordprocessingGroup">
+                    <wpg:wgp>
+                      <wpg:cNvGrpSpPr/>
+                      <wpg:grpSpPr>
+                        <a:xfrm>
+                          <a:off x="0" y="0"/>
+                          <a:ext cx="5943600" cy="2468880"/>
+                          <a:chOff x="0" y="0"/>
+                          <a:chExt cx="5943600" cy="2468880"/>
+                        </a:xfrm>
+                      </wpg:grpSpPr>
+                      <pic:pic xmlns:pic="http://schemas.openxmlformats.org/drawingml/2006/picture">
+                        <pic:nvPicPr>
+                          <pic:cNvPr id="29" name="Picture 29"/>
+                          <pic:cNvPicPr>
+                            <a:picLocks noChangeAspect="1"/>
+                          </pic:cNvPicPr>
+                        </pic:nvPicPr>
+                        <pic:blipFill rotWithShape="1">
+                          <a:blip r:embed="rId24" cstate="print">
+                            <a:extLst>
+                              <a:ext uri="{28A0092B-C50C-407E-A947-70E740481C1C}">
+                                <a14:useLocalDpi xmlns:a14="http://schemas.microsoft.com/office/drawing/2010/main" val="0"/>
+                              </a:ext>
+                            </a:extLst>
+                          </a:blip>
+                          <a:srcRect l="4647" r="5887"/>
+                          <a:stretch/>
+                        </pic:blipFill>
+                        <pic:spPr bwMode="auto">
+                          <a:xfrm>
+                            <a:off x="3009900" y="9525"/>
+                            <a:ext cx="2933700" cy="2459355"/>
+                          </a:xfrm>
+                          <a:prstGeom prst="rect">
+                            <a:avLst/>
+                          </a:prstGeom>
+                          <a:ln>
+                            <a:noFill/>
+                          </a:ln>
+                          <a:extLst>
+                            <a:ext uri="{53640926-AAD7-44D8-BBD7-CCE9431645EC}">
+                              <a14:shadowObscured xmlns:a14="http://schemas.microsoft.com/office/drawing/2010/main"/>
+                            </a:ext>
+                          </a:extLst>
+                        </pic:spPr>
+                      </pic:pic>
+                      <pic:pic xmlns:pic="http://schemas.openxmlformats.org/drawingml/2006/picture">
+                        <pic:nvPicPr>
+                          <pic:cNvPr id="30" name="Picture 30"/>
+                          <pic:cNvPicPr>
+                            <a:picLocks noChangeAspect="1"/>
+                          </pic:cNvPicPr>
+                        </pic:nvPicPr>
+                        <pic:blipFill rotWithShape="1">
+                          <a:blip r:embed="rId25" cstate="print">
+                            <a:extLst>
+                              <a:ext uri="{28A0092B-C50C-407E-A947-70E740481C1C}">
+                                <a14:useLocalDpi xmlns:a14="http://schemas.microsoft.com/office/drawing/2010/main" val="0"/>
+                              </a:ext>
+                            </a:extLst>
+                          </a:blip>
+                          <a:srcRect l="4647" r="7339"/>
+                          <a:stretch/>
+                        </pic:blipFill>
+                        <pic:spPr bwMode="auto">
+                          <a:xfrm>
+                            <a:off x="0" y="0"/>
+                            <a:ext cx="2886075" cy="2459355"/>
+                          </a:xfrm>
+                          <a:prstGeom prst="rect">
+                            <a:avLst/>
+                          </a:prstGeom>
+                          <a:ln>
+                            <a:noFill/>
+                          </a:ln>
+                          <a:extLst>
+                            <a:ext uri="{53640926-AAD7-44D8-BBD7-CCE9431645EC}">
+                              <a14:shadowObscured xmlns:a14="http://schemas.microsoft.com/office/drawing/2010/main"/>
+                            </a:ext>
+                          </a:extLst>
+                        </pic:spPr>
+                      </pic:pic>
+                    </wpg:wgp>
+                  </a:graphicData>
+                </a:graphic>
+              </wp:anchor>
+            </w:drawing>
+          </mc:Choice>
+          <mc:Fallback>
+            <w:pict>
+              <v:group w14:anchorId="1256DFB4" id="Group 32" o:spid="_x0000_s1026" style="position:absolute;margin-left:0;margin-top:11.75pt;width:468pt;height:194.4pt;z-index:251659776;mso-position-horizontal-relative:margin" coordsize="59436,24688" o:gfxdata="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">
+                <v:shape id="Picture 29" o:spid="_x0000_s1027" type="#_x0000_t75" style="position:absolute;left:30099;top:95;width:29337;height:24593;visibility:visible;mso-wrap-style:square" o:gfxdata="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">
+                  <v:imagedata r:id="rId26" o:title="" cropleft="3045f" cropright="3858f"/>
+                  <v:path arrowok="t"/>
+                </v:shape>
+                <v:shape id="Picture 30" o:spid="_x0000_s1028" type="#_x0000_t75" style="position:absolute;width:28860;height:24593;visibility:visible;mso-wrap-style:square" o:gfxdata="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">
+                  <v:imagedata r:id="rId27" o:title="" cropleft="3045f" cropright="4810f"/>
+                  <v:path arrowok="t"/>
+                </v:shape>
+                <w10:wrap type="topAndBottom" anchorx="margin"/>
+              </v:group>
+            </w:pict>
+          </mc:Fallback>
+        </mc:AlternateContent>
+      </w:r>
+    </w:p>
+    <w:p>
+      <w:pPr>
+        <w:pStyle w:val="Text"/>
+        <w:ind w:firstLine="0"/>
+      </w:pPr>
+      <w:r>
+        <w:rPr>
+          <w:noProof/>
+        </w:rPr>
+        <w:lastRenderedPageBreak/>
+        <w:drawing>
+          <wp:anchor distT="0" distB="0" distL="114300" distR="114300" simplePos="0" relativeHeight="251668992" behindDoc="0" locked="0" layoutInCell="1" allowOverlap="1">
+            <wp:simplePos x="0" y="0"/>
+            <wp:positionH relativeFrom="margin">
+              <wp:align>center</wp:align>
+            </wp:positionH>
+            <wp:positionV relativeFrom="paragraph">
+              <wp:posOffset>563</wp:posOffset>
+            </wp:positionV>
+            <wp:extent cx="3279140" cy="2459355"/>
+            <wp:effectExtent l="0" t="0" r="0" b="0"/>
+            <wp:wrapTopAndBottom/>
+            <wp:docPr id="38" name="Picture 38"/>
+            <wp:cNvGraphicFramePr>
+              <a:graphicFrameLocks xmlns:a="http://schemas.openxmlformats.org/drawingml/2006/main" noChangeAspect="1"/>
+            </wp:cNvGraphicFramePr>
+            <a:graphic xmlns:a="http://schemas.openxmlformats.org/drawingml/2006/main">
+              <a:graphicData uri="http://schemas.openxmlformats.org/drawingml/2006/picture">
+                <pic:pic xmlns:pic="http://schemas.openxmlformats.org/drawingml/2006/picture">
+                  <pic:nvPicPr>
+                    <pic:cNvPr id="38" name="Part_1_MAV_vel_err.jpg"/>
+                    <pic:cNvPicPr/>
+                  </pic:nvPicPr>
+                  <pic:blipFill>
+                    <a:blip r:embed="rId28" cstate="print">
+                      <a:extLst>
+                        <a:ext uri="{28A0092B-C50C-407E-A947-70E740481C1C}">
+                          <a14:useLocalDpi xmlns:a14="http://schemas.microsoft.com/office/drawing/2010/main" val="0"/>
+                        </a:ext>
+                      </a:extLst>
+                    </a:blip>
+                    <a:stretch>
+                      <a:fillRect/>
+                    </a:stretch>
+                  </pic:blipFill>
+                  <pic:spPr>
+                    <a:xfrm>
+                      <a:off x="0" y="0"/>
+                      <a:ext cx="3279140" cy="2459355"/>
+                    </a:xfrm>
+                    <a:prstGeom prst="rect">
+                      <a:avLst/>
+                    </a:prstGeom>
+                  </pic:spPr>
+                </pic:pic>
+              </a:graphicData>
+            </a:graphic>
+            <wp14:sizeRelH relativeFrom="margin">
+              <wp14:pctWidth>0</wp14:pctWidth>
+            </wp14:sizeRelH>
+            <wp14:sizeRelV relativeFrom="margin">
+              <wp14:pctHeight>0</wp14:pctHeight>
+            </wp14:sizeRelV>
+          </wp:anchor>
+        </w:drawing>
+      </w:r>
+      <w:r>
+        <w:rPr>
+          <w:noProof/>
+        </w:rPr>
+        <mc:AlternateContent>
+          <mc:Choice Requires="wps">
+            <w:drawing>
+              <wp:anchor distT="0" distB="0" distL="114300" distR="114300" simplePos="0" relativeHeight="251685376" behindDoc="0" locked="0" layoutInCell="1" allowOverlap="1" wp14:anchorId="75CDD2D0" wp14:editId="741D5BD6">
+                <wp:simplePos x="0" y="0"/>
+                <wp:positionH relativeFrom="margin">
+                  <wp:align>center</wp:align>
+                </wp:positionH>
+                <wp:positionV relativeFrom="paragraph">
+                  <wp:posOffset>2440772</wp:posOffset>
+                </wp:positionV>
+                <wp:extent cx="4305683" cy="635"/>
+                <wp:effectExtent l="0" t="0" r="0" b="8255"/>
+                <wp:wrapTopAndBottom/>
+                <wp:docPr id="50" name="Text Box 50"/>
+                <wp:cNvGraphicFramePr/>
+                <a:graphic xmlns:a="http://schemas.openxmlformats.org/drawingml/2006/main">
+                  <a:graphicData uri="http://schemas.microsoft.com/office/word/2010/wordprocessingShape">
+                    <wps:wsp>
+                      <wps:cNvSpPr txBox="1"/>
+                      <wps:spPr>
+                        <a:xfrm>
+                          <a:off x="0" y="0"/>
+                          <a:ext cx="4305683" cy="635"/>
+                        </a:xfrm>
+                        <a:prstGeom prst="rect">
+                          <a:avLst/>
+                        </a:prstGeom>
+                        <a:solidFill>
+                          <a:prstClr val="white"/>
+                        </a:solidFill>
+                        <a:ln>
+                          <a:noFill/>
+                        </a:ln>
+                      </wps:spPr>
+                      <wps:txbx>
+                        <w:txbxContent>
+                          <w:p>
+                            <w:pPr>
+                              <w:pStyle w:val="Caption"/>
+                              <w:rPr>
+                                <w:noProof/>
+                                <w:sz w:val="20"/>
+                                <w:szCs w:val="20"/>
+                              </w:rPr>
+                            </w:pPr>
+                            <w:r>
+                              <w:t xml:space="preserve">Figure </w:t>
+                            </w:r>
+                            <w:fldSimple w:instr=" SEQ Figure \* ARABIC ">
+                              <w:r>
+                                <w:rPr>
+                                  <w:noProof/>
+                                </w:rPr>
+                                <w:t>5</w:t>
+                              </w:r>
+                            </w:fldSimple>
+                            <w:r>
+                              <w:t>: Error in velocity between Euler-angle frame rotation and numerical differentiation</w:t>
+                            </w:r>
+                          </w:p>
+                        </w:txbxContent>
+                      </wps:txbx>
+                      <wps:bodyPr rot="0" spcFirstLastPara="0" vertOverflow="overflow" horzOverflow="overflow" vert="horz" wrap="square" lIns="0" tIns="0" rIns="0" bIns="0" numCol="1" spcCol="0" rtlCol="0" fromWordArt="0" anchor="t" anchorCtr="0" forceAA="0" compatLnSpc="1">
+                        <a:prstTxWarp prst="textNoShape">
+                          <a:avLst/>
+                        </a:prstTxWarp>
+                        <a:spAutoFit/>
+                      </wps:bodyPr>
+                    </wps:wsp>
+                  </a:graphicData>
+                </a:graphic>
+                <wp14:sizeRelH relativeFrom="margin">
+                  <wp14:pctWidth>0</wp14:pctWidth>
+                </wp14:sizeRelH>
+              </wp:anchor>
+            </w:drawing>
+          </mc:Choice>
+          <mc:Fallback>
+            <w:pict>
+              <v:shape w14:anchorId="75CDD2D0" id="Text Box 50" o:spid="_x0000_s1030" type="#_x0000_t202" style="position:absolute;left:0;text-align:left;margin-left:0;margin-top:192.2pt;width:339.05pt;height:.05pt;z-index:251685376;visibility:visible;mso-wrap-style:square;mso-width-percent:0;mso-wrap-distance-left:9pt;mso-wrap-distance-top:0;mso-wrap-distance-right:9pt;mso-wrap-distance-bottom:0;mso-position-horizontal:center;mso-position-horizontal-relative:margin;mso-position-vertical:absolute;mso-position-vertical-relative:text;mso-width-percent:0;mso-width-relative:margin;v-text-anchor:top" o:gfxdata="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" stroked="f">
+                <v:textbox style="mso-fit-shape-to-text:t" inset="0,0,0,0">
+                  <w:txbxContent>
+                    <w:p>
+                      <w:pPr>
+                        <w:pStyle w:val="Caption"/>
+                        <w:rPr>
+                          <w:noProof/>
+                          <w:sz w:val="20"/>
+                          <w:szCs w:val="20"/>
+                        </w:rPr>
+                      </w:pPr>
+                      <w:r>
+                        <w:t xml:space="preserve">Figure </w:t>
+                      </w:r>
+                      <w:fldSimple w:instr=" SEQ Figure \* ARABIC ">
+                        <w:r>
+                          <w:rPr>
+                            <w:noProof/>
+                          </w:rPr>
+                          <w:t>5</w:t>
+                        </w:r>
+                      </w:fldSimple>
+                      <w:r>
+                        <w:t>: Error in velocity between Euler-angle frame rotation and numerical differentiation</w:t>
+                      </w:r>
+                    </w:p>
+                  </w:txbxContent>
+                </v:textbox>
+                <w10:wrap type="topAndBottom" anchorx="margin"/>
+              </v:shape>
+            </w:pict>
+          </mc:Fallback>
+        </mc:AlternateContent>
+      </w:r>
+      <w:r>
+        <w:rPr>
+          <w:noProof/>
+        </w:rPr>
+        <mc:AlternateContent>
+          <mc:Choice Requires="wps">
+            <w:drawing>
+              <wp:anchor distT="0" distB="0" distL="114300" distR="114300" simplePos="0" relativeHeight="251687424" behindDoc="0" locked="0" layoutInCell="1" allowOverlap="1" wp14:anchorId="02563A6B" wp14:editId="410BC0DC">
+                <wp:simplePos x="0" y="0"/>
+                <wp:positionH relativeFrom="column">
+                  <wp:posOffset>0</wp:posOffset>
+                </wp:positionH>
+                <wp:positionV relativeFrom="paragraph">
+                  <wp:posOffset>7533005</wp:posOffset>
+                </wp:positionV>
+                <wp:extent cx="5943600" cy="635"/>
+                <wp:effectExtent l="0" t="0" r="0" b="18415"/>
+                <wp:wrapTopAndBottom/>
+                <wp:docPr id="51" name="Text Box 51"/>
+                <wp:cNvGraphicFramePr/>
+                <a:graphic xmlns:a="http://schemas.openxmlformats.org/drawingml/2006/main">
+                  <a:graphicData uri="http://schemas.microsoft.com/office/word/2010/wordprocessingShape">
+                    <wps:wsp>
+                      <wps:cNvSpPr txBox="1"/>
+                      <wps:spPr>
+                        <a:xfrm>
+                          <a:off x="0" y="0"/>
+                          <a:ext cx="5943600" cy="635"/>
+                        </a:xfrm>
+                        <a:prstGeom prst="rect">
+                          <a:avLst/>
+                        </a:prstGeom>
+                        <a:solidFill>
+                          <a:prstClr val="white"/>
+                        </a:solidFill>
+                        <a:ln>
+                          <a:noFill/>
+                        </a:ln>
+                      </wps:spPr>
+                      <wps:txbx>
+                        <w:txbxContent>
+                          <w:p>
+                            <w:pPr>
+                              <w:pStyle w:val="Caption"/>
+                              <w:jc w:val="center"/>
+                              <w:rPr>
+                                <w:noProof/>
+                                <w:sz w:val="20"/>
+                                <w:szCs w:val="20"/>
+                              </w:rPr>
+                            </w:pPr>
+                            <w:r>
+                              <w:t xml:space="preserve">Figure </w:t>
+                            </w:r>
+                            <w:fldSimple w:instr=" SEQ Figure \* ARABIC ">
+                              <w:r>
+                                <w:rPr>
+                                  <w:noProof/>
+                                </w:rPr>
+                                <w:t>6</w:t>
+                              </w:r>
+                            </w:fldSimple>
+                            <w:r>
+                              <w:t xml:space="preserve">: MAV path </w:t>
+                            </w:r>
+                            <w:proofErr w:type="spellStart"/>
+                            <w:r>
+                              <w:t>wrt</w:t>
+                            </w:r>
+                            <w:proofErr w:type="spellEnd"/>
+                            <w:r>
+                              <w:t xml:space="preserve"> GS, in Cartesian frame</w:t>
+                            </w:r>
+                          </w:p>
+                        </w:txbxContent>
+                      </wps:txbx>
+                      <wps:bodyPr rot="0" spcFirstLastPara="0" vertOverflow="overflow" horzOverflow="overflow" vert="horz" wrap="square" lIns="0" tIns="0" rIns="0" bIns="0" numCol="1" spcCol="0" rtlCol="0" fromWordArt="0" anchor="t" anchorCtr="0" forceAA="0" compatLnSpc="1">
+                        <a:prstTxWarp prst="textNoShape">
+                          <a:avLst/>
+                        </a:prstTxWarp>
+                        <a:spAutoFit/>
+                      </wps:bodyPr>
+                    </wps:wsp>
+                  </a:graphicData>
+                </a:graphic>
+              </wp:anchor>
+            </w:drawing>
+          </mc:Choice>
+          <mc:Fallback>
+            <w:pict>
+              <v:shape w14:anchorId="02563A6B" id="Text Box 51" o:spid="_x0000_s1031" type="#_x0000_t202" style="position:absolute;left:0;text-align:left;margin-left:0;margin-top:593.15pt;width:468pt;height:.05pt;z-index:251687424;visibility:visible;mso-wrap-style:square;mso-wrap-distance-left:9pt;mso-wrap-distance-top:0;mso-wrap-distance-right:9pt;mso-wrap-distance-bottom:0;mso-position-horizontal:absolute;mso-position-horizontal-relative:text;mso-position-vertical:absolute;mso-position-vertical-relative:text;v-text-anchor:top" o:gfxdata="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" stroked="f">
+                <v:textbox style="mso-fit-shape-to-text:t" inset="0,0,0,0">
+                  <w:txbxContent>
+                    <w:p>
+                      <w:pPr>
+                        <w:pStyle w:val="Caption"/>
+                        <w:jc w:val="center"/>
+                        <w:rPr>
+                          <w:noProof/>
+                          <w:sz w:val="20"/>
+                          <w:szCs w:val="20"/>
+                        </w:rPr>
+                      </w:pPr>
+                      <w:r>
+                        <w:t xml:space="preserve">Figure </w:t>
+                      </w:r>
+                      <w:fldSimple w:instr=" SEQ Figure \* ARABIC ">
+                        <w:r>
+                          <w:rPr>
+                            <w:noProof/>
+                          </w:rPr>
+                          <w:t>6</w:t>
+                        </w:r>
+                      </w:fldSimple>
+                      <w:r>
+                        <w:t xml:space="preserve">: MAV path </w:t>
+                      </w:r>
+                      <w:proofErr w:type="spellStart"/>
+                      <w:r>
+                        <w:t>wrt</w:t>
+                      </w:r>
+                      <w:proofErr w:type="spellEnd"/>
+                      <w:r>
+                        <w:t xml:space="preserve"> GS, in Cartesian frame</w:t>
+                      </w:r>
+                    </w:p>
+                  </w:txbxContent>
+                </v:textbox>
+                <w10:wrap type="topAndBottom"/>
+              </v:shape>
+            </w:pict>
+          </mc:Fallback>
+        </mc:AlternateContent>
+      </w:r>
+      <w:r>
+        <w:rPr>
+          <w:noProof/>
+        </w:rPr>
+        <mc:AlternateContent>
+          <mc:Choice Requires="wpg">
+            <w:drawing>
+              <wp:anchor distT="0" distB="0" distL="114300" distR="114300" simplePos="0" relativeHeight="251667968" behindDoc="0" locked="0" layoutInCell="1" allowOverlap="1">
+                <wp:simplePos x="0" y="0"/>
+                <wp:positionH relativeFrom="column">
+                  <wp:posOffset>0</wp:posOffset>
+                </wp:positionH>
+                <wp:positionV relativeFrom="paragraph">
+                  <wp:posOffset>2635250</wp:posOffset>
+                </wp:positionV>
+                <wp:extent cx="5943600" cy="4840605"/>
+                <wp:effectExtent l="0" t="0" r="0" b="0"/>
+                <wp:wrapTopAndBottom/>
+                <wp:docPr id="37" name="Group 37"/>
+                <wp:cNvGraphicFramePr/>
+                <a:graphic xmlns:a="http://schemas.openxmlformats.org/drawingml/2006/main">
+                  <a:graphicData uri="http://schemas.microsoft.com/office/word/2010/wordprocessingGroup">
+                    <wpg:wgp>
+                      <wpg:cNvGrpSpPr/>
+                      <wpg:grpSpPr>
+                        <a:xfrm>
+                          <a:off x="0" y="0"/>
+                          <a:ext cx="5943600" cy="4840605"/>
+                          <a:chOff x="0" y="0"/>
+                          <a:chExt cx="5943600" cy="4840605"/>
+                        </a:xfrm>
+                      </wpg:grpSpPr>
+                      <pic:pic xmlns:pic="http://schemas.openxmlformats.org/drawingml/2006/picture">
+                        <pic:nvPicPr>
+                          <pic:cNvPr id="33" name="Picture 33"/>
+                          <pic:cNvPicPr>
+                            <a:picLocks noChangeAspect="1"/>
+                          </pic:cNvPicPr>
+                        </pic:nvPicPr>
+                        <pic:blipFill>
+                          <a:blip r:embed="rId29" cstate="print">
+                            <a:extLst>
+                              <a:ext uri="{28A0092B-C50C-407E-A947-70E740481C1C}">
+                                <a14:useLocalDpi xmlns:a14="http://schemas.microsoft.com/office/drawing/2010/main" val="0"/>
+                              </a:ext>
+                            </a:extLst>
+                          </a:blip>
+                          <a:stretch>
+                            <a:fillRect/>
+                          </a:stretch>
+                        </pic:blipFill>
+                        <pic:spPr>
+                          <a:xfrm>
+                            <a:off x="1333500" y="2381250"/>
+                            <a:ext cx="3279140" cy="2459355"/>
+                          </a:xfrm>
+                          <a:prstGeom prst="rect">
+                            <a:avLst/>
+                          </a:prstGeom>
+                        </pic:spPr>
+                      </pic:pic>
+                      <pic:pic xmlns:pic="http://schemas.openxmlformats.org/drawingml/2006/picture">
+                        <pic:nvPicPr>
+                          <pic:cNvPr id="34" name="Picture 34"/>
+                          <pic:cNvPicPr>
+                            <a:picLocks noChangeAspect="1"/>
+                          </pic:cNvPicPr>
+                        </pic:nvPicPr>
+                        <pic:blipFill rotWithShape="1">
+                          <a:blip r:embed="rId30" cstate="print">
+                            <a:extLst>
+                              <a:ext uri="{28A0092B-C50C-407E-A947-70E740481C1C}">
+                                <a14:useLocalDpi xmlns:a14="http://schemas.microsoft.com/office/drawing/2010/main" val="0"/>
+                              </a:ext>
+                            </a:extLst>
+                          </a:blip>
+                          <a:srcRect l="6972" r="7049"/>
+                          <a:stretch/>
+                        </pic:blipFill>
+                        <pic:spPr bwMode="auto">
+                          <a:xfrm>
+                            <a:off x="3124200" y="19050"/>
+                            <a:ext cx="2819400" cy="2459355"/>
+                          </a:xfrm>
+                          <a:prstGeom prst="rect">
+                            <a:avLst/>
+                          </a:prstGeom>
+                          <a:ln>
+                            <a:noFill/>
+                          </a:ln>
+                          <a:extLst>
+                            <a:ext uri="{53640926-AAD7-44D8-BBD7-CCE9431645EC}">
+                              <a14:shadowObscured xmlns:a14="http://schemas.microsoft.com/office/drawing/2010/main"/>
+                            </a:ext>
+                          </a:extLst>
+                        </pic:spPr>
+                      </pic:pic>
+                      <pic:pic xmlns:pic="http://schemas.openxmlformats.org/drawingml/2006/picture">
+                        <pic:nvPicPr>
+                          <pic:cNvPr id="35" name="Picture 35"/>
+                          <pic:cNvPicPr>
+                            <a:picLocks noChangeAspect="1"/>
+                          </pic:cNvPicPr>
+                        </pic:nvPicPr>
+                        <pic:blipFill rotWithShape="1">
+                          <a:blip r:embed="rId31" cstate="print">
+                            <a:extLst>
+                              <a:ext uri="{28A0092B-C50C-407E-A947-70E740481C1C}">
+                                <a14:useLocalDpi xmlns:a14="http://schemas.microsoft.com/office/drawing/2010/main" val="0"/>
+                              </a:ext>
+                            </a:extLst>
+                          </a:blip>
+                          <a:srcRect l="6390" r="5015"/>
+                          <a:stretch/>
+                        </pic:blipFill>
+                        <pic:spPr bwMode="auto">
+                          <a:xfrm>
+                            <a:off x="0" y="0"/>
+                            <a:ext cx="2905125" cy="2459355"/>
+                          </a:xfrm>
+                          <a:prstGeom prst="rect">
+                            <a:avLst/>
+                          </a:prstGeom>
+                          <a:ln>
+                            <a:noFill/>
+                          </a:ln>
+                          <a:extLst>
+                            <a:ext uri="{53640926-AAD7-44D8-BBD7-CCE9431645EC}">
+                              <a14:shadowObscured xmlns:a14="http://schemas.microsoft.com/office/drawing/2010/main"/>
+                            </a:ext>
+                          </a:extLst>
+                        </pic:spPr>
+                      </pic:pic>
+                    </wpg:wgp>
+                  </a:graphicData>
+                </a:graphic>
+              </wp:anchor>
+            </w:drawing>
+          </mc:Choice>
+          <mc:Fallback>
+            <w:pict>
+              <v:group w14:anchorId="7432000B" id="Group 37" o:spid="_x0000_s1026" style="position:absolute;margin-left:0;margin-top:207.5pt;width:468pt;height:381.15pt;z-index:251667968" coordsize="59436,48406" o:gfxdata="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">
+                <v:shape id="Picture 33" o:spid="_x0000_s1027" type="#_x0000_t75" style="position:absolute;left:13335;top:23812;width:32791;height:24594;visibility:visible;mso-wrap-style:square" o:gfxdata="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">
+                  <v:imagedata r:id="rId32" o:title=""/>
+                  <v:path arrowok="t"/>
+                </v:shape>
+                <v:shape id="Picture 34" o:spid="_x0000_s1028" type="#_x0000_t75" style="position:absolute;left:31242;top:190;width:28194;height:24594;visibility:visible;mso-wrap-style:square" o:gfxdata="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">
+                  <v:imagedata r:id="rId33" o:title="" cropleft="4569f" cropright="4620f"/>
+                  <v:path arrowok="t"/>
+                </v:shape>
+                <v:shape id="Picture 35" o:spid="_x0000_s1029" type="#_x0000_t75" style="position:absolute;width:29051;height:24593;visibility:visible;mso-wrap-style:square" o:gfxdata="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">
+                  <v:imagedata r:id="rId34" o:title="" cropleft="4188f" cropright="3287f"/>
+                  <v:path arrowok="t"/>
+                </v:shape>
+                <w10:wrap type="topAndBottom"/>
+              </v:group>
+            </w:pict>
+          </mc:Fallback>
+        </mc:AlternateContent>
+      </w:r>
+    </w:p>
+    <w:p>
+      <w:pPr>
+        <w:pStyle w:val="Text"/>
+        <w:ind w:firstLine="0"/>
+      </w:pPr>
+    </w:p>
+    <w:p>
+      <w:pPr>
+        <w:pStyle w:val="Text"/>
+        <w:ind w:firstLine="0"/>
+      </w:pPr>
+    </w:p>
+    <w:p>
+      <w:pPr>
+        <w:pStyle w:val="Text"/>
+        <w:ind w:firstLine="0"/>
+      </w:pPr>
+    </w:p>
+    <w:p>
+      <w:pPr>
+        <w:pStyle w:val="Text"/>
+        <w:ind w:firstLine="0"/>
+      </w:pPr>
+    </w:p>
+    <w:p>
+      <w:pPr>
+        <w:pStyle w:val="Text"/>
+        <w:ind w:firstLine="0"/>
+      </w:pPr>
+    </w:p>
+    <w:p>
+      <w:pPr>
+        <w:pStyle w:val="Text"/>
+        <w:ind w:firstLine="0"/>
+      </w:pPr>
+    </w:p>
+    <w:p>
+      <w:pPr>
+        <w:pStyle w:val="Text"/>
+        <w:ind w:firstLine="0"/>
+      </w:pPr>
     </w:p>
     <w:p>
       <w:pPr>
@@ -1998,124 +3410,1177 @@
         </w:numPr>
       </w:pPr>
       <w:r>
-        <w:t>Procedure for Paper Submission</w:t>
+        <w:t>Discrete Data for MAV Position</w:t>
       </w:r>
     </w:p>
     <w:p>
       <w:pPr>
         <w:pStyle w:val="Text"/>
-      </w:pPr>
-      <w:r>
-        <w:t xml:space="preserve">All manuscripts are to be submitted electronically </w:t>
-      </w:r>
-      <w:r>
-        <w:t>to</w:t>
-      </w:r>
-      <w:r>
-        <w:t xml:space="preserve"> the </w:t>
-      </w:r>
-      <w:proofErr w:type="spellStart"/>
-      <w:r>
-        <w:t>ScholarOne</w:t>
-      </w:r>
-      <w:proofErr w:type="spellEnd"/>
-      <w:r>
-        <w:t xml:space="preserve"> Abstracts </w:t>
-      </w:r>
-      <w:r>
-        <w:t xml:space="preserve">site created for each conference. The manuscript upload will be </w:t>
-      </w:r>
-      <w:r>
-        <w:t>enabled</w:t>
-      </w:r>
-      <w:r>
-        <w:t xml:space="preserve"> several weeks after acceptance notices </w:t>
-      </w:r>
-      <w:r>
-        <w:t>have been</w:t>
-      </w:r>
-      <w:r>
-        <w:t xml:space="preserve"> sent.  </w:t>
-      </w:r>
-      <w:r>
-        <w:t xml:space="preserve">Presenting authors </w:t>
-      </w:r>
-      <w:r>
-        <w:t xml:space="preserve">of accepted papers will receive an email with instructions </w:t>
-      </w:r>
-      <w:r>
-        <w:t>when manuscript submission is open.  It is important that presenting authors keep their email addresses up-to-date so they do not miss this notice</w:t>
-      </w:r>
-      <w:r>
-        <w:t xml:space="preserve">. </w:t>
-      </w:r>
+        <w:ind w:firstLine="0"/>
+      </w:pPr>
     </w:p>
     <w:p>
       <w:pPr>
         <w:pStyle w:val="Text"/>
-      </w:pPr>
-      <w:r>
-        <w:t>Before complet</w:t>
-      </w:r>
-      <w:r>
-        <w:t>ing</w:t>
-      </w:r>
-      <w:r>
-        <w:t xml:space="preserve"> </w:t>
-      </w:r>
-      <w:r>
-        <w:t xml:space="preserve">manuscript </w:t>
-      </w:r>
-      <w:r>
-        <w:t xml:space="preserve"> submission, </w:t>
-      </w:r>
-      <w:r>
-        <w:t>submitters must</w:t>
-      </w:r>
-      <w:r>
-        <w:t xml:space="preserve"> </w:t>
-      </w:r>
-      <w:r>
-        <w:t xml:space="preserve">also </w:t>
-      </w:r>
-      <w:r>
-        <w:t xml:space="preserve">select </w:t>
-      </w:r>
-      <w:r>
-        <w:t>the</w:t>
-      </w:r>
-      <w:r>
-        <w:t xml:space="preserve"> copyright statement </w:t>
-      </w:r>
-      <w:r>
-        <w:t>that will</w:t>
-      </w:r>
-      <w:r>
-        <w:t xml:space="preserve"> appear on </w:t>
-      </w:r>
-      <w:r>
-        <w:t>the paper, and complete other acknowledgments.  It is also necessary to click both the “Accept” and “Save” buttons to complete a submission.   No confirmation email will be sent upon completion of the manuscript submission.  To confirm successful submission, submitters should reopen their manuscript submission pages and check the status of their submissions.  A completed submission will have a status of “Accepted – Complete.”</w:t>
-      </w:r>
+        <w:ind w:firstLine="0"/>
+      </w:pPr>
     </w:p>
     <w:p>
       <w:pPr>
         <w:pStyle w:val="Text"/>
-      </w:pPr>
-      <w:r>
-        <w:t xml:space="preserve">All files must be in pdf format.  </w:t>
-      </w:r>
-      <w:r>
-        <w:t xml:space="preserve">Please be sure that all security settings are removed from </w:t>
-      </w:r>
-      <w:r>
-        <w:t>the</w:t>
-      </w:r>
-      <w:r>
-        <w:t xml:space="preserve"> pdf file before uploading </w:t>
-      </w:r>
-      <w:r>
-        <w:t>to ensure proper processing of your manuscript file.</w:t>
-      </w:r>
+        <w:ind w:firstLine="0"/>
+      </w:pPr>
+      <w:r>
+        <w:rPr>
+          <w:noProof/>
+        </w:rPr>
+        <mc:AlternateContent>
+          <mc:Choice Requires="wps">
+            <w:drawing>
+              <wp:anchor distT="0" distB="0" distL="114300" distR="114300" simplePos="0" relativeHeight="251689472" behindDoc="0" locked="0" layoutInCell="1" allowOverlap="1" wp14:anchorId="15B605A4" wp14:editId="030320C0">
+                <wp:simplePos x="0" y="0"/>
+                <wp:positionH relativeFrom="column">
+                  <wp:posOffset>0</wp:posOffset>
+                </wp:positionH>
+                <wp:positionV relativeFrom="paragraph">
+                  <wp:posOffset>4941570</wp:posOffset>
+                </wp:positionV>
+                <wp:extent cx="6041390" cy="635"/>
+                <wp:effectExtent l="0" t="0" r="0" b="18415"/>
+                <wp:wrapTopAndBottom/>
+                <wp:docPr id="52" name="Text Box 52"/>
+                <wp:cNvGraphicFramePr/>
+                <a:graphic xmlns:a="http://schemas.openxmlformats.org/drawingml/2006/main">
+                  <a:graphicData uri="http://schemas.microsoft.com/office/word/2010/wordprocessingShape">
+                    <wps:wsp>
+                      <wps:cNvSpPr txBox="1"/>
+                      <wps:spPr>
+                        <a:xfrm>
+                          <a:off x="0" y="0"/>
+                          <a:ext cx="6041390" cy="635"/>
+                        </a:xfrm>
+                        <a:prstGeom prst="rect">
+                          <a:avLst/>
+                        </a:prstGeom>
+                        <a:solidFill>
+                          <a:prstClr val="white"/>
+                        </a:solidFill>
+                        <a:ln>
+                          <a:noFill/>
+                        </a:ln>
+                      </wps:spPr>
+                      <wps:txbx>
+                        <w:txbxContent>
+                          <w:p>
+                            <w:pPr>
+                              <w:pStyle w:val="Caption"/>
+                              <w:jc w:val="center"/>
+                              <w:rPr>
+                                <w:noProof/>
+                                <w:sz w:val="20"/>
+                                <w:szCs w:val="20"/>
+                              </w:rPr>
+                            </w:pPr>
+                            <w:r>
+                              <w:t xml:space="preserve">Figure </w:t>
+                            </w:r>
+                            <w:fldSimple w:instr=" SEQ Figure \* ARABIC ">
+                              <w:r>
+                                <w:rPr>
+                                  <w:noProof/>
+                                </w:rPr>
+                                <w:t>7</w:t>
+                              </w:r>
+                            </w:fldSimple>
+                            <w:r>
+                              <w:t xml:space="preserve">: MAV position and </w:t>
+                            </w:r>
+                            <w:proofErr w:type="spellStart"/>
+                            <w:r>
+                              <w:t>Frenet</w:t>
+                            </w:r>
+                            <w:proofErr w:type="spellEnd"/>
+                            <w:r>
+                              <w:t xml:space="preserve"> vectors </w:t>
+                            </w:r>
+                            <w:proofErr w:type="spellStart"/>
+                            <w:r>
+                              <w:t>wrt</w:t>
+                            </w:r>
+                            <w:proofErr w:type="spellEnd"/>
+                            <w:r>
+                              <w:t xml:space="preserve"> MS </w:t>
+                            </w:r>
+                            <w:proofErr w:type="spellStart"/>
+                            <w:r>
+                              <w:t>Frenet</w:t>
+                            </w:r>
+                            <w:proofErr w:type="spellEnd"/>
+                            <w:r>
+                              <w:t xml:space="preserve"> frame</w:t>
+                            </w:r>
+                            <w:r>
+                              <w:rPr>
+                                <w:noProof/>
+                              </w:rPr>
+                              <w:t>, obtained from discrete data</w:t>
+                            </w:r>
+                          </w:p>
+                        </w:txbxContent>
+                      </wps:txbx>
+                      <wps:bodyPr rot="0" spcFirstLastPara="0" vertOverflow="overflow" horzOverflow="overflow" vert="horz" wrap="square" lIns="0" tIns="0" rIns="0" bIns="0" numCol="1" spcCol="0" rtlCol="0" fromWordArt="0" anchor="t" anchorCtr="0" forceAA="0" compatLnSpc="1">
+                        <a:prstTxWarp prst="textNoShape">
+                          <a:avLst/>
+                        </a:prstTxWarp>
+                        <a:spAutoFit/>
+                      </wps:bodyPr>
+                    </wps:wsp>
+                  </a:graphicData>
+                </a:graphic>
+              </wp:anchor>
+            </w:drawing>
+          </mc:Choice>
+          <mc:Fallback>
+            <w:pict>
+              <v:shape w14:anchorId="15B605A4" id="Text Box 52" o:spid="_x0000_s1032" type="#_x0000_t202" style="position:absolute;left:0;text-align:left;margin-left:0;margin-top:389.1pt;width:475.7pt;height:.05pt;z-index:251689472;visibility:visible;mso-wrap-style:square;mso-wrap-distance-left:9pt;mso-wrap-distance-top:0;mso-wrap-distance-right:9pt;mso-wrap-distance-bottom:0;mso-position-horizontal:absolute;mso-position-horizontal-relative:text;mso-position-vertical:absolute;mso-position-vertical-relative:text;v-text-anchor:top" o:gfxdata="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" stroked="f">
+                <v:textbox style="mso-fit-shape-to-text:t" inset="0,0,0,0">
+                  <w:txbxContent>
+                    <w:p>
+                      <w:pPr>
+                        <w:pStyle w:val="Caption"/>
+                        <w:jc w:val="center"/>
+                        <w:rPr>
+                          <w:noProof/>
+                          <w:sz w:val="20"/>
+                          <w:szCs w:val="20"/>
+                        </w:rPr>
+                      </w:pPr>
+                      <w:r>
+                        <w:t xml:space="preserve">Figure </w:t>
+                      </w:r>
+                      <w:fldSimple w:instr=" SEQ Figure \* ARABIC ">
+                        <w:r>
+                          <w:rPr>
+                            <w:noProof/>
+                          </w:rPr>
+                          <w:t>7</w:t>
+                        </w:r>
+                      </w:fldSimple>
+                      <w:r>
+                        <w:t xml:space="preserve">: MAV position and </w:t>
+                      </w:r>
+                      <w:proofErr w:type="spellStart"/>
+                      <w:r>
+                        <w:t>Frenet</w:t>
+                      </w:r>
+                      <w:proofErr w:type="spellEnd"/>
+                      <w:r>
+                        <w:t xml:space="preserve"> vectors </w:t>
+                      </w:r>
+                      <w:proofErr w:type="spellStart"/>
+                      <w:r>
+                        <w:t>wrt</w:t>
+                      </w:r>
+                      <w:proofErr w:type="spellEnd"/>
+                      <w:r>
+                        <w:t xml:space="preserve"> MS </w:t>
+                      </w:r>
+                      <w:proofErr w:type="spellStart"/>
+                      <w:r>
+                        <w:t>Frenet</w:t>
+                      </w:r>
+                      <w:proofErr w:type="spellEnd"/>
+                      <w:r>
+                        <w:t xml:space="preserve"> frame</w:t>
+                      </w:r>
+                      <w:r>
+                        <w:rPr>
+                          <w:noProof/>
+                        </w:rPr>
+                        <w:t>, obtained from discrete data</w:t>
+                      </w:r>
+                    </w:p>
+                  </w:txbxContent>
+                </v:textbox>
+                <w10:wrap type="topAndBottom"/>
+              </v:shape>
+            </w:pict>
+          </mc:Fallback>
+        </mc:AlternateContent>
+      </w:r>
+      <w:r>
+        <w:rPr>
+          <w:noProof/>
+        </w:rPr>
+        <mc:AlternateContent>
+          <mc:Choice Requires="wpg">
+            <w:drawing>
+              <wp:anchor distT="0" distB="0" distL="114300" distR="114300" simplePos="0" relativeHeight="251650560" behindDoc="0" locked="0" layoutInCell="1" allowOverlap="1">
+                <wp:simplePos x="0" y="0"/>
+                <wp:positionH relativeFrom="margin">
+                  <wp:align>left</wp:align>
+                </wp:positionH>
+                <wp:positionV relativeFrom="paragraph">
+                  <wp:posOffset>44111</wp:posOffset>
+                </wp:positionV>
+                <wp:extent cx="6041390" cy="4840605"/>
+                <wp:effectExtent l="0" t="0" r="0" b="0"/>
+                <wp:wrapTopAndBottom/>
+                <wp:docPr id="25" name="Group 25"/>
+                <wp:cNvGraphicFramePr/>
+                <a:graphic xmlns:a="http://schemas.openxmlformats.org/drawingml/2006/main">
+                  <a:graphicData uri="http://schemas.microsoft.com/office/word/2010/wordprocessingGroup">
+                    <wpg:wgp>
+                      <wpg:cNvGrpSpPr/>
+                      <wpg:grpSpPr>
+                        <a:xfrm>
+                          <a:off x="0" y="0"/>
+                          <a:ext cx="6041390" cy="4840605"/>
+                          <a:chOff x="0" y="0"/>
+                          <a:chExt cx="6041390" cy="4840605"/>
+                        </a:xfrm>
+                      </wpg:grpSpPr>
+                      <pic:pic xmlns:pic="http://schemas.openxmlformats.org/drawingml/2006/picture">
+                        <pic:nvPicPr>
+                          <pic:cNvPr id="21" name="Picture 21"/>
+                          <pic:cNvPicPr>
+                            <a:picLocks noChangeAspect="1"/>
+                          </pic:cNvPicPr>
+                        </pic:nvPicPr>
+                        <pic:blipFill>
+                          <a:blip r:embed="rId35" cstate="print">
+                            <a:extLst>
+                              <a:ext uri="{28A0092B-C50C-407E-A947-70E740481C1C}">
+                                <a14:useLocalDpi xmlns:a14="http://schemas.microsoft.com/office/drawing/2010/main" val="0"/>
+                              </a:ext>
+                            </a:extLst>
+                          </a:blip>
+                          <a:stretch>
+                            <a:fillRect/>
+                          </a:stretch>
+                        </pic:blipFill>
+                        <pic:spPr>
+                          <a:xfrm>
+                            <a:off x="1428750" y="2381250"/>
+                            <a:ext cx="3279140" cy="2459355"/>
+                          </a:xfrm>
+                          <a:prstGeom prst="rect">
+                            <a:avLst/>
+                          </a:prstGeom>
+                        </pic:spPr>
+                      </pic:pic>
+                      <pic:pic xmlns:pic="http://schemas.openxmlformats.org/drawingml/2006/picture">
+                        <pic:nvPicPr>
+                          <pic:cNvPr id="22" name="Picture 22"/>
+                          <pic:cNvPicPr>
+                            <a:picLocks noChangeAspect="1"/>
+                          </pic:cNvPicPr>
+                        </pic:nvPicPr>
+                        <pic:blipFill>
+                          <a:blip r:embed="rId36" cstate="print">
+                            <a:extLst>
+                              <a:ext uri="{28A0092B-C50C-407E-A947-70E740481C1C}">
+                                <a14:useLocalDpi xmlns:a14="http://schemas.microsoft.com/office/drawing/2010/main" val="0"/>
+                              </a:ext>
+                            </a:extLst>
+                          </a:blip>
+                          <a:stretch>
+                            <a:fillRect/>
+                          </a:stretch>
+                        </pic:blipFill>
+                        <pic:spPr>
+                          <a:xfrm>
+                            <a:off x="2762250" y="0"/>
+                            <a:ext cx="3279140" cy="2459355"/>
+                          </a:xfrm>
+                          <a:prstGeom prst="rect">
+                            <a:avLst/>
+                          </a:prstGeom>
+                        </pic:spPr>
+                      </pic:pic>
+                      <pic:pic xmlns:pic="http://schemas.openxmlformats.org/drawingml/2006/picture">
+                        <pic:nvPicPr>
+                          <pic:cNvPr id="23" name="Picture 23"/>
+                          <pic:cNvPicPr>
+                            <a:picLocks noChangeAspect="1"/>
+                          </pic:cNvPicPr>
+                        </pic:nvPicPr>
+                        <pic:blipFill rotWithShape="1">
+                          <a:blip r:embed="rId37" cstate="print">
+                            <a:extLst>
+                              <a:ext uri="{28A0092B-C50C-407E-A947-70E740481C1C}">
+                                <a14:useLocalDpi xmlns:a14="http://schemas.microsoft.com/office/drawing/2010/main" val="0"/>
+                              </a:ext>
+                            </a:extLst>
+                          </a:blip>
+                          <a:srcRect l="4938" r="5306"/>
+                          <a:stretch/>
+                        </pic:blipFill>
+                        <pic:spPr bwMode="auto">
+                          <a:xfrm>
+                            <a:off x="0" y="0"/>
+                            <a:ext cx="2943225" cy="2459355"/>
+                          </a:xfrm>
+                          <a:prstGeom prst="rect">
+                            <a:avLst/>
+                          </a:prstGeom>
+                          <a:ln>
+                            <a:noFill/>
+                          </a:ln>
+                          <a:extLst>
+                            <a:ext uri="{53640926-AAD7-44D8-BBD7-CCE9431645EC}">
+                              <a14:shadowObscured xmlns:a14="http://schemas.microsoft.com/office/drawing/2010/main"/>
+                            </a:ext>
+                          </a:extLst>
+                        </pic:spPr>
+                      </pic:pic>
+                    </wpg:wgp>
+                  </a:graphicData>
+                </a:graphic>
+              </wp:anchor>
+            </w:drawing>
+          </mc:Choice>
+          <mc:Fallback>
+            <w:pict>
+              <v:group w14:anchorId="189AEFEA" id="Group 25" o:spid="_x0000_s1026" style="position:absolute;margin-left:0;margin-top:3.45pt;width:475.7pt;height:381.15pt;z-index:251650560;mso-position-horizontal:left;mso-position-horizontal-relative:margin" coordsize="60413,48406" o:gfxdata="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">
+                <v:shape id="Picture 21" o:spid="_x0000_s1027" type="#_x0000_t75" style="position:absolute;left:14287;top:23812;width:32791;height:24594;visibility:visible;mso-wrap-style:square" o:gfxdata="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">
+                  <v:imagedata r:id="rId38" o:title=""/>
+                  <v:path arrowok="t"/>
+                </v:shape>
+                <v:shape id="Picture 22" o:spid="_x0000_s1028" type="#_x0000_t75" style="position:absolute;left:27622;width:32791;height:24593;visibility:visible;mso-wrap-style:square" o:gfxdata="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">
+                  <v:imagedata r:id="rId39" o:title=""/>
+                  <v:path arrowok="t"/>
+                </v:shape>
+                <v:shape id="Picture 23" o:spid="_x0000_s1029" type="#_x0000_t75" style="position:absolute;width:29432;height:24593;visibility:visible;mso-wrap-style:square" o:gfxdata="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">
+                  <v:imagedata r:id="rId40" o:title="" cropleft="3236f" cropright="3477f"/>
+                  <v:path arrowok="t"/>
+                </v:shape>
+                <w10:wrap type="topAndBottom" anchorx="margin"/>
+              </v:group>
+            </w:pict>
+          </mc:Fallback>
+        </mc:AlternateContent>
+      </w:r>
+    </w:p>
+    <w:p>
+      <w:pPr>
+        <w:pStyle w:val="Text"/>
+      </w:pPr>
+    </w:p>
+    <w:p>
+      <w:pPr>
+        <w:pStyle w:val="Text"/>
+      </w:pPr>
+    </w:p>
+    <w:p>
+      <w:pPr>
+        <w:pStyle w:val="Text"/>
+      </w:pPr>
+    </w:p>
+    <w:p>
+      <w:pPr>
+        <w:pStyle w:val="Text"/>
+      </w:pPr>
+    </w:p>
+    <w:p>
+      <w:pPr>
+        <w:pStyle w:val="Text"/>
+      </w:pPr>
+    </w:p>
+    <w:p>
+      <w:pPr>
+        <w:pStyle w:val="Text"/>
+      </w:pPr>
+    </w:p>
+    <w:p>
+      <w:pPr>
+        <w:pStyle w:val="Text"/>
+      </w:pPr>
+      <w:r>
+        <w:rPr>
+          <w:noProof/>
+        </w:rPr>
+        <w:lastRenderedPageBreak/>
+        <mc:AlternateContent>
+          <mc:Choice Requires="wps">
+            <w:drawing>
+              <wp:anchor distT="0" distB="0" distL="114300" distR="114300" simplePos="0" relativeHeight="251691520" behindDoc="0" locked="0" layoutInCell="1" allowOverlap="1" wp14:anchorId="081BB9F9" wp14:editId="2ABA4586">
+                <wp:simplePos x="0" y="0"/>
+                <wp:positionH relativeFrom="margin">
+                  <wp:align>right</wp:align>
+                </wp:positionH>
+                <wp:positionV relativeFrom="paragraph">
+                  <wp:posOffset>2580256</wp:posOffset>
+                </wp:positionV>
+                <wp:extent cx="5943600" cy="635"/>
+                <wp:effectExtent l="0" t="0" r="0" b="8255"/>
+                <wp:wrapTopAndBottom/>
+                <wp:docPr id="53" name="Text Box 53"/>
+                <wp:cNvGraphicFramePr/>
+                <a:graphic xmlns:a="http://schemas.openxmlformats.org/drawingml/2006/main">
+                  <a:graphicData uri="http://schemas.microsoft.com/office/word/2010/wordprocessingShape">
+                    <wps:wsp>
+                      <wps:cNvSpPr txBox="1"/>
+                      <wps:spPr>
+                        <a:xfrm>
+                          <a:off x="0" y="0"/>
+                          <a:ext cx="5943600" cy="635"/>
+                        </a:xfrm>
+                        <a:prstGeom prst="rect">
+                          <a:avLst/>
+                        </a:prstGeom>
+                        <a:solidFill>
+                          <a:prstClr val="white"/>
+                        </a:solidFill>
+                        <a:ln>
+                          <a:noFill/>
+                        </a:ln>
+                      </wps:spPr>
+                      <wps:txbx>
+                        <w:txbxContent>
+                          <w:p>
+                            <w:pPr>
+                              <w:pStyle w:val="Caption"/>
+                              <w:jc w:val="center"/>
+                              <w:rPr>
+                                <w:noProof/>
+                                <w:sz w:val="20"/>
+                                <w:szCs w:val="20"/>
+                              </w:rPr>
+                            </w:pPr>
+                            <w:r>
+                              <w:t xml:space="preserve">Figure </w:t>
+                            </w:r>
+                            <w:fldSimple w:instr=" SEQ Figure \* ARABIC ">
+                              <w:r>
+                                <w:rPr>
+                                  <w:noProof/>
+                                </w:rPr>
+                                <w:t>8</w:t>
+                              </w:r>
+                            </w:fldSimple>
+                            <w:r>
+                              <w:t xml:space="preserve">: MAV speed and accelerations </w:t>
+                            </w:r>
+                            <w:proofErr w:type="spellStart"/>
+                            <w:r>
+                              <w:t>wrt</w:t>
+                            </w:r>
+                            <w:proofErr w:type="spellEnd"/>
+                            <w:r>
+                              <w:t xml:space="preserve"> MS, obtained from discrete data</w:t>
+                            </w:r>
+                          </w:p>
+                        </w:txbxContent>
+                      </wps:txbx>
+                      <wps:bodyPr rot="0" spcFirstLastPara="0" vertOverflow="overflow" horzOverflow="overflow" vert="horz" wrap="square" lIns="0" tIns="0" rIns="0" bIns="0" numCol="1" spcCol="0" rtlCol="0" fromWordArt="0" anchor="t" anchorCtr="0" forceAA="0" compatLnSpc="1">
+                        <a:prstTxWarp prst="textNoShape">
+                          <a:avLst/>
+                        </a:prstTxWarp>
+                        <a:spAutoFit/>
+                      </wps:bodyPr>
+                    </wps:wsp>
+                  </a:graphicData>
+                </a:graphic>
+              </wp:anchor>
+            </w:drawing>
+          </mc:Choice>
+          <mc:Fallback>
+            <w:pict>
+              <v:shape w14:anchorId="081BB9F9" id="Text Box 53" o:spid="_x0000_s1033" type="#_x0000_t202" style="position:absolute;left:0;text-align:left;margin-left:416.8pt;margin-top:203.15pt;width:468pt;height:.05pt;z-index:251691520;visibility:visible;mso-wrap-style:square;mso-wrap-distance-left:9pt;mso-wrap-distance-top:0;mso-wrap-distance-right:9pt;mso-wrap-distance-bottom:0;mso-position-horizontal:right;mso-position-horizontal-relative:margin;mso-position-vertical:absolute;mso-position-vertical-relative:text;v-text-anchor:top" o:gfxdata="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" stroked="f">
+                <v:textbox style="mso-fit-shape-to-text:t" inset="0,0,0,0">
+                  <w:txbxContent>
+                    <w:p>
+                      <w:pPr>
+                        <w:pStyle w:val="Caption"/>
+                        <w:jc w:val="center"/>
+                        <w:rPr>
+                          <w:noProof/>
+                          <w:sz w:val="20"/>
+                          <w:szCs w:val="20"/>
+                        </w:rPr>
+                      </w:pPr>
+                      <w:r>
+                        <w:t xml:space="preserve">Figure </w:t>
+                      </w:r>
+                      <w:fldSimple w:instr=" SEQ Figure \* ARABIC ">
+                        <w:r>
+                          <w:rPr>
+                            <w:noProof/>
+                          </w:rPr>
+                          <w:t>8</w:t>
+                        </w:r>
+                      </w:fldSimple>
+                      <w:r>
+                        <w:t xml:space="preserve">: MAV speed and accelerations </w:t>
+                      </w:r>
+                      <w:proofErr w:type="spellStart"/>
+                      <w:r>
+                        <w:t>wrt</w:t>
+                      </w:r>
+                      <w:proofErr w:type="spellEnd"/>
+                      <w:r>
+                        <w:t xml:space="preserve"> MS, obtained from discrete data</w:t>
+                      </w:r>
+                    </w:p>
+                  </w:txbxContent>
+                </v:textbox>
+                <w10:wrap type="topAndBottom" anchorx="margin"/>
+              </v:shape>
+            </w:pict>
+          </mc:Fallback>
+        </mc:AlternateContent>
+      </w:r>
+      <w:r>
+        <w:rPr>
+          <w:noProof/>
+        </w:rPr>
+        <mc:AlternateContent>
+          <mc:Choice Requires="wpg">
+            <w:drawing>
+              <wp:anchor distT="0" distB="0" distL="114300" distR="114300" simplePos="0" relativeHeight="251672064" behindDoc="0" locked="0" layoutInCell="1" allowOverlap="1">
+                <wp:simplePos x="0" y="0"/>
+                <wp:positionH relativeFrom="column">
+                  <wp:posOffset>0</wp:posOffset>
+                </wp:positionH>
+                <wp:positionV relativeFrom="paragraph">
+                  <wp:posOffset>166370</wp:posOffset>
+                </wp:positionV>
+                <wp:extent cx="5943600" cy="2468880"/>
+                <wp:effectExtent l="0" t="0" r="0" b="7620"/>
+                <wp:wrapTopAndBottom/>
+                <wp:docPr id="41" name="Group 41"/>
+                <wp:cNvGraphicFramePr/>
+                <a:graphic xmlns:a="http://schemas.openxmlformats.org/drawingml/2006/main">
+                  <a:graphicData uri="http://schemas.microsoft.com/office/word/2010/wordprocessingGroup">
+                    <wpg:wgp>
+                      <wpg:cNvGrpSpPr/>
+                      <wpg:grpSpPr>
+                        <a:xfrm>
+                          <a:off x="0" y="0"/>
+                          <a:ext cx="5943600" cy="2468880"/>
+                          <a:chOff x="0" y="0"/>
+                          <a:chExt cx="5943600" cy="2468880"/>
+                        </a:xfrm>
+                      </wpg:grpSpPr>
+                      <pic:pic xmlns:pic="http://schemas.openxmlformats.org/drawingml/2006/picture">
+                        <pic:nvPicPr>
+                          <pic:cNvPr id="39" name="Picture 39"/>
+                          <pic:cNvPicPr>
+                            <a:picLocks noChangeAspect="1"/>
+                          </pic:cNvPicPr>
+                        </pic:nvPicPr>
+                        <pic:blipFill rotWithShape="1">
+                          <a:blip r:embed="rId41" cstate="print">
+                            <a:extLst>
+                              <a:ext uri="{28A0092B-C50C-407E-A947-70E740481C1C}">
+                                <a14:useLocalDpi xmlns:a14="http://schemas.microsoft.com/office/drawing/2010/main" val="0"/>
+                              </a:ext>
+                            </a:extLst>
+                          </a:blip>
+                          <a:srcRect l="5519" r="5886"/>
+                          <a:stretch/>
+                        </pic:blipFill>
+                        <pic:spPr bwMode="auto">
+                          <a:xfrm>
+                            <a:off x="0" y="0"/>
+                            <a:ext cx="2905125" cy="2459355"/>
+                          </a:xfrm>
+                          <a:prstGeom prst="rect">
+                            <a:avLst/>
+                          </a:prstGeom>
+                          <a:ln>
+                            <a:noFill/>
+                          </a:ln>
+                          <a:extLst>
+                            <a:ext uri="{53640926-AAD7-44D8-BBD7-CCE9431645EC}">
+                              <a14:shadowObscured xmlns:a14="http://schemas.microsoft.com/office/drawing/2010/main"/>
+                            </a:ext>
+                          </a:extLst>
+                        </pic:spPr>
+                      </pic:pic>
+                      <pic:pic xmlns:pic="http://schemas.openxmlformats.org/drawingml/2006/picture">
+                        <pic:nvPicPr>
+                          <pic:cNvPr id="40" name="Picture 40"/>
+                          <pic:cNvPicPr>
+                            <a:picLocks noChangeAspect="1"/>
+                          </pic:cNvPicPr>
+                        </pic:nvPicPr>
+                        <pic:blipFill rotWithShape="1">
+                          <a:blip r:embed="rId42" cstate="print">
+                            <a:extLst>
+                              <a:ext uri="{28A0092B-C50C-407E-A947-70E740481C1C}">
+                                <a14:useLocalDpi xmlns:a14="http://schemas.microsoft.com/office/drawing/2010/main" val="0"/>
+                              </a:ext>
+                            </a:extLst>
+                          </a:blip>
+                          <a:srcRect l="5519" r="6758"/>
+                          <a:stretch/>
+                        </pic:blipFill>
+                        <pic:spPr bwMode="auto">
+                          <a:xfrm>
+                            <a:off x="3067050" y="9525"/>
+                            <a:ext cx="2876550" cy="2459355"/>
+                          </a:xfrm>
+                          <a:prstGeom prst="rect">
+                            <a:avLst/>
+                          </a:prstGeom>
+                          <a:ln>
+                            <a:noFill/>
+                          </a:ln>
+                          <a:extLst>
+                            <a:ext uri="{53640926-AAD7-44D8-BBD7-CCE9431645EC}">
+                              <a14:shadowObscured xmlns:a14="http://schemas.microsoft.com/office/drawing/2010/main"/>
+                            </a:ext>
+                          </a:extLst>
+                        </pic:spPr>
+                      </pic:pic>
+                    </wpg:wgp>
+                  </a:graphicData>
+                </a:graphic>
+              </wp:anchor>
+            </w:drawing>
+          </mc:Choice>
+          <mc:Fallback>
+            <w:pict>
+              <v:group w14:anchorId="678802E0" id="Group 41" o:spid="_x0000_s1026" style="position:absolute;margin-left:0;margin-top:13.1pt;width:468pt;height:194.4pt;z-index:251672064" coordsize="59436,24688" o:gfxdata="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